<commit_message>
Version 2... Bitte checkt mir die Implementierungs- und Benutzersicht, da darauf besonderer Augenmerk gelegt wird. Nur drüberlesen und evt. ausbessern
</commit_message>
<xml_diff>
--- a/DokuKV_ServiceEngineering.docx
+++ b/DokuKV_ServiceEngineering.docx
@@ -700,8 +700,13 @@
     <w:sdt>
       <w:sdtPr>
         <w:rPr>
-          <w:rFonts w:ascii="Arial" w:hAnsi="Arial" w:cs="Arial"/>
-          <w:color w:val="000000" w:themeColor="text1"/>
+          <w:rFonts w:ascii="Arial" w:eastAsiaTheme="minorHAnsi" w:hAnsi="Arial" w:cs="Arial"/>
+          <w:b w:val="0"/>
+          <w:bCs w:val="0"/>
+          <w:color w:val="000000" w:themeColor="text1"/>
+          <w:sz w:val="22"/>
+          <w:szCs w:val="22"/>
+          <w:lang w:val="en-GB"/>
         </w:rPr>
         <w:id w:val="166122910"/>
         <w:docPartObj>
@@ -709,15 +714,6 @@
           <w:docPartUnique/>
         </w:docPartObj>
       </w:sdtPr>
-      <w:sdtEndPr>
-        <w:rPr>
-          <w:rFonts w:eastAsiaTheme="minorHAnsi"/>
-          <w:b w:val="0"/>
-          <w:bCs w:val="0"/>
-          <w:sz w:val="22"/>
-          <w:szCs w:val="22"/>
-        </w:rPr>
-      </w:sdtEndPr>
       <w:sdtContent>
         <w:p>
           <w:pPr>
@@ -743,9 +739,9 @@
               <w:tab w:val="right" w:leader="dot" w:pos="9062"/>
             </w:tabs>
             <w:rPr>
-              <w:rFonts w:ascii="Arial" w:hAnsi="Arial" w:cs="Arial"/>
+              <w:rFonts w:eastAsiaTheme="minorEastAsia"/>
               <w:noProof/>
-              <w:color w:val="000000" w:themeColor="text1"/>
+              <w:lang w:val="de-AT" w:eastAsia="de-AT"/>
             </w:rPr>
           </w:pPr>
           <w:r>
@@ -772,22 +768,21 @@
             </w:rPr>
             <w:fldChar w:fldCharType="separate"/>
           </w:r>
-          <w:hyperlink w:anchor="_Toc466723112" w:history="1">
+          <w:hyperlink w:anchor="_Toc466831858" w:history="1">
             <w:r>
               <w:rPr>
                 <w:rStyle w:val="Hyperlink"/>
                 <w:rFonts w:ascii="Arial" w:hAnsi="Arial" w:cs="Arial"/>
                 <w:noProof/>
-                <w:color w:val="000000" w:themeColor="text1"/>
                 <w:lang w:val="de-AT"/>
               </w:rPr>
               <w:t>1.</w:t>
             </w:r>
             <w:r>
               <w:rPr>
-                <w:rFonts w:ascii="Arial" w:hAnsi="Arial" w:cs="Arial"/>
-                <w:noProof/>
-                <w:color w:val="000000" w:themeColor="text1"/>
+                <w:rFonts w:eastAsiaTheme="minorEastAsia"/>
+                <w:noProof/>
+                <w:lang w:val="de-AT" w:eastAsia="de-AT"/>
               </w:rPr>
               <w:tab/>
             </w:r>
@@ -796,70 +791,55 @@
                 <w:rStyle w:val="Hyperlink"/>
                 <w:rFonts w:ascii="Arial" w:hAnsi="Arial" w:cs="Arial"/>
                 <w:noProof/>
-                <w:color w:val="000000" w:themeColor="text1"/>
                 <w:lang w:val="de-AT"/>
               </w:rPr>
               <w:t>Einleitung</w:t>
             </w:r>
             <w:r>
               <w:rPr>
-                <w:rFonts w:ascii="Arial" w:hAnsi="Arial" w:cs="Arial"/>
-                <w:noProof/>
-                <w:webHidden/>
-                <w:color w:val="000000" w:themeColor="text1"/>
+                <w:noProof/>
+                <w:webHidden/>
               </w:rPr>
               <w:tab/>
             </w:r>
             <w:r>
               <w:rPr>
-                <w:rFonts w:ascii="Arial" w:hAnsi="Arial" w:cs="Arial"/>
-                <w:noProof/>
-                <w:webHidden/>
-                <w:color w:val="000000" w:themeColor="text1"/>
+                <w:noProof/>
+                <w:webHidden/>
               </w:rPr>
               <w:fldChar w:fldCharType="begin"/>
             </w:r>
             <w:r>
               <w:rPr>
-                <w:rFonts w:ascii="Arial" w:hAnsi="Arial" w:cs="Arial"/>
-                <w:noProof/>
-                <w:webHidden/>
-                <w:color w:val="000000" w:themeColor="text1"/>
-              </w:rPr>
-              <w:instrText xml:space="preserve"> PAGEREF _Toc466723112 \h </w:instrText>
-            </w:r>
-            <w:r>
-              <w:rPr>
-                <w:rFonts w:ascii="Arial" w:hAnsi="Arial" w:cs="Arial"/>
-                <w:noProof/>
-                <w:webHidden/>
-                <w:color w:val="000000" w:themeColor="text1"/>
-              </w:rPr>
-            </w:r>
-            <w:r>
-              <w:rPr>
-                <w:rFonts w:ascii="Arial" w:hAnsi="Arial" w:cs="Arial"/>
-                <w:noProof/>
-                <w:webHidden/>
-                <w:color w:val="000000" w:themeColor="text1"/>
+                <w:noProof/>
+                <w:webHidden/>
+              </w:rPr>
+              <w:instrText xml:space="preserve"> PAGEREF _Toc466831858 \h </w:instrText>
+            </w:r>
+            <w:r>
+              <w:rPr>
+                <w:noProof/>
+                <w:webHidden/>
+              </w:rPr>
+            </w:r>
+            <w:r>
+              <w:rPr>
+                <w:noProof/>
+                <w:webHidden/>
               </w:rPr>
               <w:fldChar w:fldCharType="separate"/>
             </w:r>
             <w:r>
               <w:rPr>
-                <w:rFonts w:ascii="Arial" w:hAnsi="Arial" w:cs="Arial"/>
-                <w:noProof/>
-                <w:webHidden/>
-                <w:color w:val="000000" w:themeColor="text1"/>
+                <w:noProof/>
+                <w:webHidden/>
               </w:rPr>
               <w:t>3</w:t>
             </w:r>
             <w:r>
               <w:rPr>
-                <w:rFonts w:ascii="Arial" w:hAnsi="Arial" w:cs="Arial"/>
-                <w:noProof/>
-                <w:webHidden/>
-                <w:color w:val="000000" w:themeColor="text1"/>
+                <w:noProof/>
+                <w:webHidden/>
               </w:rPr>
               <w:fldChar w:fldCharType="end"/>
             </w:r>
@@ -873,27 +853,26 @@
               <w:tab w:val="right" w:leader="dot" w:pos="9062"/>
             </w:tabs>
             <w:rPr>
-              <w:rFonts w:ascii="Arial" w:hAnsi="Arial" w:cs="Arial"/>
+              <w:rFonts w:eastAsiaTheme="minorEastAsia"/>
               <w:noProof/>
-              <w:color w:val="000000" w:themeColor="text1"/>
+              <w:lang w:val="de-AT" w:eastAsia="de-AT"/>
             </w:rPr>
           </w:pPr>
-          <w:hyperlink w:anchor="_Toc466723113" w:history="1">
+          <w:hyperlink w:anchor="_Toc466831859" w:history="1">
             <w:r>
               <w:rPr>
                 <w:rStyle w:val="Hyperlink"/>
                 <w:rFonts w:ascii="Arial" w:hAnsi="Arial" w:cs="Arial"/>
                 <w:noProof/>
-                <w:color w:val="000000" w:themeColor="text1"/>
                 <w:lang w:val="de-AT"/>
               </w:rPr>
               <w:t>1.1</w:t>
             </w:r>
             <w:r>
               <w:rPr>
-                <w:rFonts w:ascii="Arial" w:hAnsi="Arial" w:cs="Arial"/>
-                <w:noProof/>
-                <w:color w:val="000000" w:themeColor="text1"/>
+                <w:rFonts w:eastAsiaTheme="minorEastAsia"/>
+                <w:noProof/>
+                <w:lang w:val="de-AT" w:eastAsia="de-AT"/>
               </w:rPr>
               <w:tab/>
             </w:r>
@@ -902,70 +881,55 @@
                 <w:rStyle w:val="Hyperlink"/>
                 <w:rFonts w:ascii="Arial" w:hAnsi="Arial" w:cs="Arial"/>
                 <w:noProof/>
-                <w:color w:val="000000" w:themeColor="text1"/>
                 <w:lang w:val="de-AT"/>
               </w:rPr>
               <w:t>Aufgabenstellung</w:t>
             </w:r>
             <w:r>
               <w:rPr>
-                <w:rFonts w:ascii="Arial" w:hAnsi="Arial" w:cs="Arial"/>
-                <w:noProof/>
-                <w:webHidden/>
-                <w:color w:val="000000" w:themeColor="text1"/>
+                <w:noProof/>
+                <w:webHidden/>
               </w:rPr>
               <w:tab/>
             </w:r>
             <w:r>
               <w:rPr>
-                <w:rFonts w:ascii="Arial" w:hAnsi="Arial" w:cs="Arial"/>
-                <w:noProof/>
-                <w:webHidden/>
-                <w:color w:val="000000" w:themeColor="text1"/>
+                <w:noProof/>
+                <w:webHidden/>
               </w:rPr>
               <w:fldChar w:fldCharType="begin"/>
             </w:r>
             <w:r>
               <w:rPr>
-                <w:rFonts w:ascii="Arial" w:hAnsi="Arial" w:cs="Arial"/>
-                <w:noProof/>
-                <w:webHidden/>
-                <w:color w:val="000000" w:themeColor="text1"/>
-              </w:rPr>
-              <w:instrText xml:space="preserve"> PAGEREF _Toc466723113 \h </w:instrText>
-            </w:r>
-            <w:r>
-              <w:rPr>
-                <w:rFonts w:ascii="Arial" w:hAnsi="Arial" w:cs="Arial"/>
-                <w:noProof/>
-                <w:webHidden/>
-                <w:color w:val="000000" w:themeColor="text1"/>
-              </w:rPr>
-            </w:r>
-            <w:r>
-              <w:rPr>
-                <w:rFonts w:ascii="Arial" w:hAnsi="Arial" w:cs="Arial"/>
-                <w:noProof/>
-                <w:webHidden/>
-                <w:color w:val="000000" w:themeColor="text1"/>
+                <w:noProof/>
+                <w:webHidden/>
+              </w:rPr>
+              <w:instrText xml:space="preserve"> PAGEREF _Toc466831859 \h </w:instrText>
+            </w:r>
+            <w:r>
+              <w:rPr>
+                <w:noProof/>
+                <w:webHidden/>
+              </w:rPr>
+            </w:r>
+            <w:r>
+              <w:rPr>
+                <w:noProof/>
+                <w:webHidden/>
               </w:rPr>
               <w:fldChar w:fldCharType="separate"/>
             </w:r>
             <w:r>
               <w:rPr>
-                <w:rFonts w:ascii="Arial" w:hAnsi="Arial" w:cs="Arial"/>
-                <w:noProof/>
-                <w:webHidden/>
-                <w:color w:val="000000" w:themeColor="text1"/>
+                <w:noProof/>
+                <w:webHidden/>
               </w:rPr>
               <w:t>3</w:t>
             </w:r>
             <w:r>
               <w:rPr>
-                <w:rFonts w:ascii="Arial" w:hAnsi="Arial" w:cs="Arial"/>
-                <w:noProof/>
-                <w:webHidden/>
-                <w:color w:val="000000" w:themeColor="text1"/>
+                <w:noProof/>
+                <w:webHidden/>
               </w:rPr>
               <w:fldChar w:fldCharType="end"/>
             </w:r>
@@ -979,27 +943,26 @@
               <w:tab w:val="right" w:leader="dot" w:pos="9062"/>
             </w:tabs>
             <w:rPr>
-              <w:rFonts w:ascii="Arial" w:hAnsi="Arial" w:cs="Arial"/>
+              <w:rFonts w:eastAsiaTheme="minorEastAsia"/>
               <w:noProof/>
-              <w:color w:val="000000" w:themeColor="text1"/>
+              <w:lang w:val="de-AT" w:eastAsia="de-AT"/>
             </w:rPr>
           </w:pPr>
-          <w:hyperlink w:anchor="_Toc466723114" w:history="1">
+          <w:hyperlink w:anchor="_Toc466831860" w:history="1">
             <w:r>
               <w:rPr>
                 <w:rStyle w:val="Hyperlink"/>
                 <w:rFonts w:ascii="Arial" w:hAnsi="Arial" w:cs="Arial"/>
                 <w:noProof/>
-                <w:color w:val="000000" w:themeColor="text1"/>
                 <w:lang w:val="de-AT"/>
               </w:rPr>
               <w:t>1.2</w:t>
             </w:r>
             <w:r>
               <w:rPr>
-                <w:rFonts w:ascii="Arial" w:hAnsi="Arial" w:cs="Arial"/>
-                <w:noProof/>
-                <w:color w:val="000000" w:themeColor="text1"/>
+                <w:rFonts w:eastAsiaTheme="minorEastAsia"/>
+                <w:noProof/>
+                <w:lang w:val="de-AT" w:eastAsia="de-AT"/>
               </w:rPr>
               <w:tab/>
             </w:r>
@@ -1008,70 +971,55 @@
                 <w:rStyle w:val="Hyperlink"/>
                 <w:rFonts w:ascii="Arial" w:hAnsi="Arial" w:cs="Arial"/>
                 <w:noProof/>
-                <w:color w:val="000000" w:themeColor="text1"/>
                 <w:lang w:val="de-AT"/>
               </w:rPr>
-              <w:t>Begriffserklärungen</w:t>
-            </w:r>
-            <w:r>
-              <w:rPr>
-                <w:rFonts w:ascii="Arial" w:hAnsi="Arial" w:cs="Arial"/>
-                <w:noProof/>
-                <w:webHidden/>
-                <w:color w:val="000000" w:themeColor="text1"/>
+              <w:t>Begriffserklärungen/ Implementierungsparameter</w:t>
+            </w:r>
+            <w:r>
+              <w:rPr>
+                <w:noProof/>
+                <w:webHidden/>
               </w:rPr>
               <w:tab/>
             </w:r>
             <w:r>
               <w:rPr>
-                <w:rFonts w:ascii="Arial" w:hAnsi="Arial" w:cs="Arial"/>
-                <w:noProof/>
-                <w:webHidden/>
-                <w:color w:val="000000" w:themeColor="text1"/>
+                <w:noProof/>
+                <w:webHidden/>
               </w:rPr>
               <w:fldChar w:fldCharType="begin"/>
             </w:r>
             <w:r>
               <w:rPr>
-                <w:rFonts w:ascii="Arial" w:hAnsi="Arial" w:cs="Arial"/>
-                <w:noProof/>
-                <w:webHidden/>
-                <w:color w:val="000000" w:themeColor="text1"/>
-              </w:rPr>
-              <w:instrText xml:space="preserve"> PAGEREF _Toc466723114 \h </w:instrText>
-            </w:r>
-            <w:r>
-              <w:rPr>
-                <w:rFonts w:ascii="Arial" w:hAnsi="Arial" w:cs="Arial"/>
-                <w:noProof/>
-                <w:webHidden/>
-                <w:color w:val="000000" w:themeColor="text1"/>
-              </w:rPr>
-            </w:r>
-            <w:r>
-              <w:rPr>
-                <w:rFonts w:ascii="Arial" w:hAnsi="Arial" w:cs="Arial"/>
-                <w:noProof/>
-                <w:webHidden/>
-                <w:color w:val="000000" w:themeColor="text1"/>
+                <w:noProof/>
+                <w:webHidden/>
+              </w:rPr>
+              <w:instrText xml:space="preserve"> PAGEREF _Toc466831860 \h </w:instrText>
+            </w:r>
+            <w:r>
+              <w:rPr>
+                <w:noProof/>
+                <w:webHidden/>
+              </w:rPr>
+            </w:r>
+            <w:r>
+              <w:rPr>
+                <w:noProof/>
+                <w:webHidden/>
               </w:rPr>
               <w:fldChar w:fldCharType="separate"/>
             </w:r>
             <w:r>
               <w:rPr>
-                <w:rFonts w:ascii="Arial" w:hAnsi="Arial" w:cs="Arial"/>
-                <w:noProof/>
-                <w:webHidden/>
-                <w:color w:val="000000" w:themeColor="text1"/>
+                <w:noProof/>
+                <w:webHidden/>
               </w:rPr>
               <w:t>3</w:t>
             </w:r>
             <w:r>
               <w:rPr>
-                <w:rFonts w:ascii="Arial" w:hAnsi="Arial" w:cs="Arial"/>
-                <w:noProof/>
-                <w:webHidden/>
-                <w:color w:val="000000" w:themeColor="text1"/>
+                <w:noProof/>
+                <w:webHidden/>
               </w:rPr>
               <w:fldChar w:fldCharType="end"/>
             </w:r>
@@ -1085,27 +1033,26 @@
               <w:tab w:val="right" w:leader="dot" w:pos="9062"/>
             </w:tabs>
             <w:rPr>
-              <w:rFonts w:ascii="Arial" w:hAnsi="Arial" w:cs="Arial"/>
+              <w:rFonts w:eastAsiaTheme="minorEastAsia"/>
               <w:noProof/>
-              <w:color w:val="000000" w:themeColor="text1"/>
+              <w:lang w:val="de-AT" w:eastAsia="de-AT"/>
             </w:rPr>
           </w:pPr>
-          <w:hyperlink w:anchor="_Toc466723115" w:history="1">
+          <w:hyperlink w:anchor="_Toc466831861" w:history="1">
             <w:r>
               <w:rPr>
                 <w:rStyle w:val="Hyperlink"/>
                 <w:rFonts w:ascii="Arial" w:hAnsi="Arial" w:cs="Arial"/>
                 <w:noProof/>
-                <w:color w:val="000000" w:themeColor="text1"/>
                 <w:lang w:val="de-AT"/>
               </w:rPr>
               <w:t>1.2.1</w:t>
             </w:r>
             <w:r>
               <w:rPr>
-                <w:rFonts w:ascii="Arial" w:hAnsi="Arial" w:cs="Arial"/>
-                <w:noProof/>
-                <w:color w:val="000000" w:themeColor="text1"/>
+                <w:rFonts w:eastAsiaTheme="minorEastAsia"/>
+                <w:noProof/>
+                <w:lang w:val="de-AT" w:eastAsia="de-AT"/>
               </w:rPr>
               <w:tab/>
             </w:r>
@@ -1114,70 +1061,55 @@
                 <w:rStyle w:val="Hyperlink"/>
                 <w:rFonts w:ascii="Arial" w:hAnsi="Arial" w:cs="Arial"/>
                 <w:noProof/>
-                <w:color w:val="000000" w:themeColor="text1"/>
                 <w:lang w:val="de-AT"/>
               </w:rPr>
               <w:t>Blogservice:</w:t>
             </w:r>
             <w:r>
               <w:rPr>
-                <w:rFonts w:ascii="Arial" w:hAnsi="Arial" w:cs="Arial"/>
-                <w:noProof/>
-                <w:webHidden/>
-                <w:color w:val="000000" w:themeColor="text1"/>
+                <w:noProof/>
+                <w:webHidden/>
               </w:rPr>
               <w:tab/>
             </w:r>
             <w:r>
               <w:rPr>
-                <w:rFonts w:ascii="Arial" w:hAnsi="Arial" w:cs="Arial"/>
-                <w:noProof/>
-                <w:webHidden/>
-                <w:color w:val="000000" w:themeColor="text1"/>
+                <w:noProof/>
+                <w:webHidden/>
               </w:rPr>
               <w:fldChar w:fldCharType="begin"/>
             </w:r>
             <w:r>
               <w:rPr>
-                <w:rFonts w:ascii="Arial" w:hAnsi="Arial" w:cs="Arial"/>
-                <w:noProof/>
-                <w:webHidden/>
-                <w:color w:val="000000" w:themeColor="text1"/>
-              </w:rPr>
-              <w:instrText xml:space="preserve"> PAGEREF _Toc466723115 \h </w:instrText>
-            </w:r>
-            <w:r>
-              <w:rPr>
-                <w:rFonts w:ascii="Arial" w:hAnsi="Arial" w:cs="Arial"/>
-                <w:noProof/>
-                <w:webHidden/>
-                <w:color w:val="000000" w:themeColor="text1"/>
-              </w:rPr>
-            </w:r>
-            <w:r>
-              <w:rPr>
-                <w:rFonts w:ascii="Arial" w:hAnsi="Arial" w:cs="Arial"/>
-                <w:noProof/>
-                <w:webHidden/>
-                <w:color w:val="000000" w:themeColor="text1"/>
+                <w:noProof/>
+                <w:webHidden/>
+              </w:rPr>
+              <w:instrText xml:space="preserve"> PAGEREF _Toc466831861 \h </w:instrText>
+            </w:r>
+            <w:r>
+              <w:rPr>
+                <w:noProof/>
+                <w:webHidden/>
+              </w:rPr>
+            </w:r>
+            <w:r>
+              <w:rPr>
+                <w:noProof/>
+                <w:webHidden/>
               </w:rPr>
               <w:fldChar w:fldCharType="separate"/>
             </w:r>
             <w:r>
               <w:rPr>
-                <w:rFonts w:ascii="Arial" w:hAnsi="Arial" w:cs="Arial"/>
-                <w:noProof/>
-                <w:webHidden/>
-                <w:color w:val="000000" w:themeColor="text1"/>
+                <w:noProof/>
+                <w:webHidden/>
               </w:rPr>
               <w:t>3</w:t>
             </w:r>
             <w:r>
               <w:rPr>
-                <w:rFonts w:ascii="Arial" w:hAnsi="Arial" w:cs="Arial"/>
-                <w:noProof/>
-                <w:webHidden/>
-                <w:color w:val="000000" w:themeColor="text1"/>
+                <w:noProof/>
+                <w:webHidden/>
               </w:rPr>
               <w:fldChar w:fldCharType="end"/>
             </w:r>
@@ -1191,27 +1123,26 @@
               <w:tab w:val="right" w:leader="dot" w:pos="9062"/>
             </w:tabs>
             <w:rPr>
-              <w:rFonts w:ascii="Arial" w:hAnsi="Arial" w:cs="Arial"/>
+              <w:rFonts w:eastAsiaTheme="minorEastAsia"/>
               <w:noProof/>
-              <w:color w:val="000000" w:themeColor="text1"/>
+              <w:lang w:val="de-AT" w:eastAsia="de-AT"/>
             </w:rPr>
           </w:pPr>
-          <w:hyperlink w:anchor="_Toc466723116" w:history="1">
+          <w:hyperlink w:anchor="_Toc466831862" w:history="1">
             <w:r>
               <w:rPr>
                 <w:rStyle w:val="Hyperlink"/>
                 <w:rFonts w:ascii="Arial" w:hAnsi="Arial" w:cs="Arial"/>
                 <w:noProof/>
-                <w:color w:val="000000" w:themeColor="text1"/>
                 <w:lang w:val="de-AT"/>
               </w:rPr>
               <w:t>1.2.2</w:t>
             </w:r>
             <w:r>
               <w:rPr>
-                <w:rFonts w:ascii="Arial" w:hAnsi="Arial" w:cs="Arial"/>
-                <w:noProof/>
-                <w:color w:val="000000" w:themeColor="text1"/>
+                <w:rFonts w:eastAsiaTheme="minorEastAsia"/>
+                <w:noProof/>
+                <w:lang w:val="de-AT" w:eastAsia="de-AT"/>
               </w:rPr>
               <w:tab/>
             </w:r>
@@ -1220,70 +1151,55 @@
                 <w:rStyle w:val="Hyperlink"/>
                 <w:rFonts w:ascii="Arial" w:hAnsi="Arial" w:cs="Arial"/>
                 <w:noProof/>
-                <w:color w:val="000000" w:themeColor="text1"/>
                 <w:lang w:val="de-AT"/>
               </w:rPr>
               <w:t>Javascript:</w:t>
             </w:r>
             <w:r>
               <w:rPr>
-                <w:rFonts w:ascii="Arial" w:hAnsi="Arial" w:cs="Arial"/>
-                <w:noProof/>
-                <w:webHidden/>
-                <w:color w:val="000000" w:themeColor="text1"/>
+                <w:noProof/>
+                <w:webHidden/>
               </w:rPr>
               <w:tab/>
             </w:r>
             <w:r>
               <w:rPr>
-                <w:rFonts w:ascii="Arial" w:hAnsi="Arial" w:cs="Arial"/>
-                <w:noProof/>
-                <w:webHidden/>
-                <w:color w:val="000000" w:themeColor="text1"/>
+                <w:noProof/>
+                <w:webHidden/>
               </w:rPr>
               <w:fldChar w:fldCharType="begin"/>
             </w:r>
             <w:r>
               <w:rPr>
-                <w:rFonts w:ascii="Arial" w:hAnsi="Arial" w:cs="Arial"/>
-                <w:noProof/>
-                <w:webHidden/>
-                <w:color w:val="000000" w:themeColor="text1"/>
-              </w:rPr>
-              <w:instrText xml:space="preserve"> PAGEREF _Toc466723116 \h </w:instrText>
-            </w:r>
-            <w:r>
-              <w:rPr>
-                <w:rFonts w:ascii="Arial" w:hAnsi="Arial" w:cs="Arial"/>
-                <w:noProof/>
-                <w:webHidden/>
-                <w:color w:val="000000" w:themeColor="text1"/>
-              </w:rPr>
-            </w:r>
-            <w:r>
-              <w:rPr>
-                <w:rFonts w:ascii="Arial" w:hAnsi="Arial" w:cs="Arial"/>
-                <w:noProof/>
-                <w:webHidden/>
-                <w:color w:val="000000" w:themeColor="text1"/>
+                <w:noProof/>
+                <w:webHidden/>
+              </w:rPr>
+              <w:instrText xml:space="preserve"> PAGEREF _Toc466831862 \h </w:instrText>
+            </w:r>
+            <w:r>
+              <w:rPr>
+                <w:noProof/>
+                <w:webHidden/>
+              </w:rPr>
+            </w:r>
+            <w:r>
+              <w:rPr>
+                <w:noProof/>
+                <w:webHidden/>
               </w:rPr>
               <w:fldChar w:fldCharType="separate"/>
             </w:r>
             <w:r>
               <w:rPr>
-                <w:rFonts w:ascii="Arial" w:hAnsi="Arial" w:cs="Arial"/>
-                <w:noProof/>
-                <w:webHidden/>
-                <w:color w:val="000000" w:themeColor="text1"/>
+                <w:noProof/>
+                <w:webHidden/>
               </w:rPr>
               <w:t>3</w:t>
             </w:r>
             <w:r>
               <w:rPr>
-                <w:rFonts w:ascii="Arial" w:hAnsi="Arial" w:cs="Arial"/>
-                <w:noProof/>
-                <w:webHidden/>
-                <w:color w:val="000000" w:themeColor="text1"/>
+                <w:noProof/>
+                <w:webHidden/>
               </w:rPr>
               <w:fldChar w:fldCharType="end"/>
             </w:r>
@@ -1297,27 +1213,26 @@
               <w:tab w:val="right" w:leader="dot" w:pos="9062"/>
             </w:tabs>
             <w:rPr>
-              <w:rFonts w:ascii="Arial" w:hAnsi="Arial" w:cs="Arial"/>
+              <w:rFonts w:eastAsiaTheme="minorEastAsia"/>
               <w:noProof/>
-              <w:color w:val="000000" w:themeColor="text1"/>
+              <w:lang w:val="de-AT" w:eastAsia="de-AT"/>
             </w:rPr>
           </w:pPr>
-          <w:hyperlink w:anchor="_Toc466723117" w:history="1">
+          <w:hyperlink w:anchor="_Toc466831863" w:history="1">
             <w:r>
               <w:rPr>
                 <w:rStyle w:val="Hyperlink"/>
                 <w:rFonts w:ascii="Arial" w:hAnsi="Arial" w:cs="Arial"/>
                 <w:noProof/>
-                <w:color w:val="000000" w:themeColor="text1"/>
                 <w:lang w:val="de-AT"/>
               </w:rPr>
               <w:t>1.2.3</w:t>
             </w:r>
             <w:r>
               <w:rPr>
-                <w:rFonts w:ascii="Arial" w:hAnsi="Arial" w:cs="Arial"/>
-                <w:noProof/>
-                <w:color w:val="000000" w:themeColor="text1"/>
+                <w:rFonts w:eastAsiaTheme="minorEastAsia"/>
+                <w:noProof/>
+                <w:lang w:val="de-AT" w:eastAsia="de-AT"/>
               </w:rPr>
               <w:tab/>
             </w:r>
@@ -1326,70 +1241,55 @@
                 <w:rStyle w:val="Hyperlink"/>
                 <w:rFonts w:ascii="Arial" w:hAnsi="Arial" w:cs="Arial"/>
                 <w:noProof/>
-                <w:color w:val="000000" w:themeColor="text1"/>
                 <w:lang w:val="de-AT"/>
               </w:rPr>
-              <w:t>NodeJS:</w:t>
-            </w:r>
-            <w:r>
-              <w:rPr>
-                <w:rFonts w:ascii="Arial" w:hAnsi="Arial" w:cs="Arial"/>
-                <w:noProof/>
-                <w:webHidden/>
-                <w:color w:val="000000" w:themeColor="text1"/>
+              <w:t>JSON:</w:t>
+            </w:r>
+            <w:r>
+              <w:rPr>
+                <w:noProof/>
+                <w:webHidden/>
               </w:rPr>
               <w:tab/>
             </w:r>
             <w:r>
               <w:rPr>
-                <w:rFonts w:ascii="Arial" w:hAnsi="Arial" w:cs="Arial"/>
-                <w:noProof/>
-                <w:webHidden/>
-                <w:color w:val="000000" w:themeColor="text1"/>
+                <w:noProof/>
+                <w:webHidden/>
               </w:rPr>
               <w:fldChar w:fldCharType="begin"/>
             </w:r>
             <w:r>
               <w:rPr>
-                <w:rFonts w:ascii="Arial" w:hAnsi="Arial" w:cs="Arial"/>
-                <w:noProof/>
-                <w:webHidden/>
-                <w:color w:val="000000" w:themeColor="text1"/>
-              </w:rPr>
-              <w:instrText xml:space="preserve"> PAGEREF _Toc466723117 \h </w:instrText>
-            </w:r>
-            <w:r>
-              <w:rPr>
-                <w:rFonts w:ascii="Arial" w:hAnsi="Arial" w:cs="Arial"/>
-                <w:noProof/>
-                <w:webHidden/>
-                <w:color w:val="000000" w:themeColor="text1"/>
-              </w:rPr>
-            </w:r>
-            <w:r>
-              <w:rPr>
-                <w:rFonts w:ascii="Arial" w:hAnsi="Arial" w:cs="Arial"/>
-                <w:noProof/>
-                <w:webHidden/>
-                <w:color w:val="000000" w:themeColor="text1"/>
+                <w:noProof/>
+                <w:webHidden/>
+              </w:rPr>
+              <w:instrText xml:space="preserve"> PAGEREF _Toc466831863 \h </w:instrText>
+            </w:r>
+            <w:r>
+              <w:rPr>
+                <w:noProof/>
+                <w:webHidden/>
+              </w:rPr>
+            </w:r>
+            <w:r>
+              <w:rPr>
+                <w:noProof/>
+                <w:webHidden/>
               </w:rPr>
               <w:fldChar w:fldCharType="separate"/>
             </w:r>
             <w:r>
               <w:rPr>
-                <w:rFonts w:ascii="Arial" w:hAnsi="Arial" w:cs="Arial"/>
-                <w:noProof/>
-                <w:webHidden/>
-                <w:color w:val="000000" w:themeColor="text1"/>
+                <w:noProof/>
+                <w:webHidden/>
               </w:rPr>
               <w:t>4</w:t>
             </w:r>
             <w:r>
               <w:rPr>
-                <w:rFonts w:ascii="Arial" w:hAnsi="Arial" w:cs="Arial"/>
-                <w:noProof/>
-                <w:webHidden/>
-                <w:color w:val="000000" w:themeColor="text1"/>
+                <w:noProof/>
+                <w:webHidden/>
               </w:rPr>
               <w:fldChar w:fldCharType="end"/>
             </w:r>
@@ -1403,27 +1303,26 @@
               <w:tab w:val="right" w:leader="dot" w:pos="9062"/>
             </w:tabs>
             <w:rPr>
-              <w:rFonts w:ascii="Arial" w:hAnsi="Arial" w:cs="Arial"/>
+              <w:rFonts w:eastAsiaTheme="minorEastAsia"/>
               <w:noProof/>
-              <w:color w:val="000000" w:themeColor="text1"/>
+              <w:lang w:val="de-AT" w:eastAsia="de-AT"/>
             </w:rPr>
           </w:pPr>
-          <w:hyperlink w:anchor="_Toc466723118" w:history="1">
+          <w:hyperlink w:anchor="_Toc466831864" w:history="1">
             <w:r>
               <w:rPr>
                 <w:rStyle w:val="Hyperlink"/>
                 <w:rFonts w:ascii="Arial" w:hAnsi="Arial" w:cs="Arial"/>
                 <w:noProof/>
-                <w:color w:val="000000" w:themeColor="text1"/>
                 <w:lang w:val="de-AT"/>
               </w:rPr>
               <w:t>1.2.4</w:t>
             </w:r>
             <w:r>
               <w:rPr>
-                <w:rFonts w:ascii="Arial" w:hAnsi="Arial" w:cs="Arial"/>
-                <w:noProof/>
-                <w:color w:val="000000" w:themeColor="text1"/>
+                <w:rFonts w:eastAsiaTheme="minorEastAsia"/>
+                <w:noProof/>
+                <w:lang w:val="de-AT" w:eastAsia="de-AT"/>
               </w:rPr>
               <w:tab/>
             </w:r>
@@ -1432,70 +1331,415 @@
                 <w:rStyle w:val="Hyperlink"/>
                 <w:rFonts w:ascii="Arial" w:hAnsi="Arial" w:cs="Arial"/>
                 <w:noProof/>
-                <w:color w:val="000000" w:themeColor="text1"/>
                 <w:lang w:val="de-AT"/>
               </w:rPr>
+              <w:t>NodeJS:</w:t>
+            </w:r>
+            <w:r>
+              <w:rPr>
+                <w:noProof/>
+                <w:webHidden/>
+              </w:rPr>
+              <w:tab/>
+            </w:r>
+            <w:r>
+              <w:rPr>
+                <w:noProof/>
+                <w:webHidden/>
+              </w:rPr>
+              <w:fldChar w:fldCharType="begin"/>
+            </w:r>
+            <w:r>
+              <w:rPr>
+                <w:noProof/>
+                <w:webHidden/>
+              </w:rPr>
+              <w:instrText xml:space="preserve"> PAGEREF _Toc466831864 \h </w:instrText>
+            </w:r>
+            <w:r>
+              <w:rPr>
+                <w:noProof/>
+                <w:webHidden/>
+              </w:rPr>
+            </w:r>
+            <w:r>
+              <w:rPr>
+                <w:noProof/>
+                <w:webHidden/>
+              </w:rPr>
+              <w:fldChar w:fldCharType="separate"/>
+            </w:r>
+            <w:r>
+              <w:rPr>
+                <w:noProof/>
+                <w:webHidden/>
+              </w:rPr>
+              <w:t>4</w:t>
+            </w:r>
+            <w:r>
+              <w:rPr>
+                <w:noProof/>
+                <w:webHidden/>
+              </w:rPr>
+              <w:fldChar w:fldCharType="end"/>
+            </w:r>
+          </w:hyperlink>
+        </w:p>
+        <w:p>
+          <w:pPr>
+            <w:pStyle w:val="Verzeichnis3"/>
+            <w:tabs>
+              <w:tab w:val="left" w:pos="1320"/>
+              <w:tab w:val="right" w:leader="dot" w:pos="9062"/>
+            </w:tabs>
+            <w:rPr>
+              <w:rFonts w:eastAsiaTheme="minorEastAsia"/>
+              <w:noProof/>
+              <w:lang w:val="de-AT" w:eastAsia="de-AT"/>
+            </w:rPr>
+          </w:pPr>
+          <w:hyperlink w:anchor="_Toc466831865" w:history="1">
+            <w:r>
+              <w:rPr>
+                <w:rStyle w:val="Hyperlink"/>
+                <w:rFonts w:ascii="Arial" w:hAnsi="Arial" w:cs="Arial"/>
+                <w:noProof/>
+                <w:lang w:val="de-AT"/>
+              </w:rPr>
+              <w:t>1.2.5</w:t>
+            </w:r>
+            <w:r>
+              <w:rPr>
+                <w:rFonts w:eastAsiaTheme="minorEastAsia"/>
+                <w:noProof/>
+                <w:lang w:val="de-AT" w:eastAsia="de-AT"/>
+              </w:rPr>
+              <w:tab/>
+            </w:r>
+            <w:r>
+              <w:rPr>
+                <w:rStyle w:val="Hyperlink"/>
+                <w:rFonts w:ascii="Arial" w:hAnsi="Arial" w:cs="Arial"/>
+                <w:noProof/>
+                <w:lang w:val="de-AT"/>
+              </w:rPr>
               <w:t>MySQL:</w:t>
             </w:r>
             <w:r>
               <w:rPr>
+                <w:noProof/>
+                <w:webHidden/>
+              </w:rPr>
+              <w:tab/>
+            </w:r>
+            <w:r>
+              <w:rPr>
+                <w:noProof/>
+                <w:webHidden/>
+              </w:rPr>
+              <w:fldChar w:fldCharType="begin"/>
+            </w:r>
+            <w:r>
+              <w:rPr>
+                <w:noProof/>
+                <w:webHidden/>
+              </w:rPr>
+              <w:instrText xml:space="preserve"> PAGEREF _Toc466831865 \h </w:instrText>
+            </w:r>
+            <w:r>
+              <w:rPr>
+                <w:noProof/>
+                <w:webHidden/>
+              </w:rPr>
+            </w:r>
+            <w:r>
+              <w:rPr>
+                <w:noProof/>
+                <w:webHidden/>
+              </w:rPr>
+              <w:fldChar w:fldCharType="separate"/>
+            </w:r>
+            <w:r>
+              <w:rPr>
+                <w:noProof/>
+                <w:webHidden/>
+              </w:rPr>
+              <w:t>4</w:t>
+            </w:r>
+            <w:r>
+              <w:rPr>
+                <w:noProof/>
+                <w:webHidden/>
+              </w:rPr>
+              <w:fldChar w:fldCharType="end"/>
+            </w:r>
+          </w:hyperlink>
+        </w:p>
+        <w:p>
+          <w:pPr>
+            <w:pStyle w:val="Verzeichnis3"/>
+            <w:tabs>
+              <w:tab w:val="left" w:pos="1320"/>
+              <w:tab w:val="right" w:leader="dot" w:pos="9062"/>
+            </w:tabs>
+            <w:rPr>
+              <w:rFonts w:eastAsiaTheme="minorEastAsia"/>
+              <w:noProof/>
+              <w:lang w:val="de-AT" w:eastAsia="de-AT"/>
+            </w:rPr>
+          </w:pPr>
+          <w:hyperlink w:anchor="_Toc466831866" w:history="1">
+            <w:r>
+              <w:rPr>
+                <w:rStyle w:val="Hyperlink"/>
                 <w:rFonts w:ascii="Arial" w:hAnsi="Arial" w:cs="Arial"/>
                 <w:noProof/>
-                <w:webHidden/>
-                <w:color w:val="000000" w:themeColor="text1"/>
+                <w:lang w:val="de-AT"/>
+              </w:rPr>
+              <w:t>1.2.6</w:t>
+            </w:r>
+            <w:r>
+              <w:rPr>
+                <w:rFonts w:eastAsiaTheme="minorEastAsia"/>
+                <w:noProof/>
+                <w:lang w:val="de-AT" w:eastAsia="de-AT"/>
               </w:rPr>
               <w:tab/>
             </w:r>
             <w:r>
               <w:rPr>
+                <w:rStyle w:val="Hyperlink"/>
                 <w:rFonts w:ascii="Arial" w:hAnsi="Arial" w:cs="Arial"/>
                 <w:noProof/>
-                <w:webHidden/>
-                <w:color w:val="000000" w:themeColor="text1"/>
+                <w:lang w:val="de-AT"/>
+              </w:rPr>
+              <w:t>HTML:</w:t>
+            </w:r>
+            <w:r>
+              <w:rPr>
+                <w:noProof/>
+                <w:webHidden/>
+              </w:rPr>
+              <w:tab/>
+            </w:r>
+            <w:r>
+              <w:rPr>
+                <w:noProof/>
+                <w:webHidden/>
               </w:rPr>
               <w:fldChar w:fldCharType="begin"/>
             </w:r>
             <w:r>
               <w:rPr>
+                <w:noProof/>
+                <w:webHidden/>
+              </w:rPr>
+              <w:instrText xml:space="preserve"> PAGEREF _Toc466831866 \h </w:instrText>
+            </w:r>
+            <w:r>
+              <w:rPr>
+                <w:noProof/>
+                <w:webHidden/>
+              </w:rPr>
+            </w:r>
+            <w:r>
+              <w:rPr>
+                <w:noProof/>
+                <w:webHidden/>
+              </w:rPr>
+              <w:fldChar w:fldCharType="separate"/>
+            </w:r>
+            <w:r>
+              <w:rPr>
+                <w:noProof/>
+                <w:webHidden/>
+              </w:rPr>
+              <w:t>4</w:t>
+            </w:r>
+            <w:r>
+              <w:rPr>
+                <w:noProof/>
+                <w:webHidden/>
+              </w:rPr>
+              <w:fldChar w:fldCharType="end"/>
+            </w:r>
+          </w:hyperlink>
+        </w:p>
+        <w:p>
+          <w:pPr>
+            <w:pStyle w:val="Verzeichnis3"/>
+            <w:tabs>
+              <w:tab w:val="left" w:pos="1320"/>
+              <w:tab w:val="right" w:leader="dot" w:pos="9062"/>
+            </w:tabs>
+            <w:rPr>
+              <w:rFonts w:eastAsiaTheme="minorEastAsia"/>
+              <w:noProof/>
+              <w:lang w:val="de-AT" w:eastAsia="de-AT"/>
+            </w:rPr>
+          </w:pPr>
+          <w:hyperlink w:anchor="_Toc466831867" w:history="1">
+            <w:r>
+              <w:rPr>
+                <w:rStyle w:val="Hyperlink"/>
                 <w:rFonts w:ascii="Arial" w:hAnsi="Arial" w:cs="Arial"/>
                 <w:noProof/>
-                <w:webHidden/>
-                <w:color w:val="000000" w:themeColor="text1"/>
-              </w:rPr>
-              <w:instrText xml:space="preserve"> PAGEREF _Toc466723118 \h </w:instrText>
-            </w:r>
-            <w:r>
-              <w:rPr>
+                <w:lang w:val="de-AT"/>
+              </w:rPr>
+              <w:t>1.2.7</w:t>
+            </w:r>
+            <w:r>
+              <w:rPr>
+                <w:rFonts w:eastAsiaTheme="minorEastAsia"/>
+                <w:noProof/>
+                <w:lang w:val="de-AT" w:eastAsia="de-AT"/>
+              </w:rPr>
+              <w:tab/>
+            </w:r>
+            <w:r>
+              <w:rPr>
+                <w:rStyle w:val="Hyperlink"/>
                 <w:rFonts w:ascii="Arial" w:hAnsi="Arial" w:cs="Arial"/>
                 <w:noProof/>
-                <w:webHidden/>
-                <w:color w:val="000000" w:themeColor="text1"/>
-              </w:rPr>
-            </w:r>
-            <w:r>
-              <w:rPr>
+                <w:lang w:val="de-AT"/>
+              </w:rPr>
+              <w:t>AngularJS:</w:t>
+            </w:r>
+            <w:r>
+              <w:rPr>
+                <w:noProof/>
+                <w:webHidden/>
+              </w:rPr>
+              <w:tab/>
+            </w:r>
+            <w:r>
+              <w:rPr>
+                <w:noProof/>
+                <w:webHidden/>
+              </w:rPr>
+              <w:fldChar w:fldCharType="begin"/>
+            </w:r>
+            <w:r>
+              <w:rPr>
+                <w:noProof/>
+                <w:webHidden/>
+              </w:rPr>
+              <w:instrText xml:space="preserve"> PAGEREF _Toc466831867 \h </w:instrText>
+            </w:r>
+            <w:r>
+              <w:rPr>
+                <w:noProof/>
+                <w:webHidden/>
+              </w:rPr>
+            </w:r>
+            <w:r>
+              <w:rPr>
+                <w:noProof/>
+                <w:webHidden/>
+              </w:rPr>
+              <w:fldChar w:fldCharType="separate"/>
+            </w:r>
+            <w:r>
+              <w:rPr>
+                <w:noProof/>
+                <w:webHidden/>
+              </w:rPr>
+              <w:t>5</w:t>
+            </w:r>
+            <w:r>
+              <w:rPr>
+                <w:noProof/>
+                <w:webHidden/>
+              </w:rPr>
+              <w:fldChar w:fldCharType="end"/>
+            </w:r>
+          </w:hyperlink>
+        </w:p>
+        <w:p>
+          <w:pPr>
+            <w:pStyle w:val="Verzeichnis3"/>
+            <w:tabs>
+              <w:tab w:val="left" w:pos="1320"/>
+              <w:tab w:val="right" w:leader="dot" w:pos="9062"/>
+            </w:tabs>
+            <w:rPr>
+              <w:rFonts w:eastAsiaTheme="minorEastAsia"/>
+              <w:noProof/>
+              <w:lang w:val="de-AT" w:eastAsia="de-AT"/>
+            </w:rPr>
+          </w:pPr>
+          <w:hyperlink w:anchor="_Toc466831868" w:history="1">
+            <w:r>
+              <w:rPr>
+                <w:rStyle w:val="Hyperlink"/>
                 <w:rFonts w:ascii="Arial" w:hAnsi="Arial" w:cs="Arial"/>
                 <w:noProof/>
-                <w:webHidden/>
-                <w:color w:val="000000" w:themeColor="text1"/>
+                <w:lang w:val="de-AT"/>
+              </w:rPr>
+              <w:t>1.2.8</w:t>
+            </w:r>
+            <w:r>
+              <w:rPr>
+                <w:rFonts w:eastAsiaTheme="minorEastAsia"/>
+                <w:noProof/>
+                <w:lang w:val="de-AT" w:eastAsia="de-AT"/>
+              </w:rPr>
+              <w:tab/>
+            </w:r>
+            <w:r>
+              <w:rPr>
+                <w:rStyle w:val="Hyperlink"/>
+                <w:rFonts w:ascii="Arial" w:hAnsi="Arial" w:cs="Arial"/>
+                <w:noProof/>
+                <w:lang w:val="de-AT"/>
+              </w:rPr>
+              <w:t>HTTP:</w:t>
+            </w:r>
+            <w:r>
+              <w:rPr>
+                <w:noProof/>
+                <w:webHidden/>
+              </w:rPr>
+              <w:tab/>
+            </w:r>
+            <w:r>
+              <w:rPr>
+                <w:noProof/>
+                <w:webHidden/>
+              </w:rPr>
+              <w:fldChar w:fldCharType="begin"/>
+            </w:r>
+            <w:r>
+              <w:rPr>
+                <w:noProof/>
+                <w:webHidden/>
+              </w:rPr>
+              <w:instrText xml:space="preserve"> PAGEREF _Toc466831868 \h </w:instrText>
+            </w:r>
+            <w:r>
+              <w:rPr>
+                <w:noProof/>
+                <w:webHidden/>
+              </w:rPr>
+            </w:r>
+            <w:r>
+              <w:rPr>
+                <w:noProof/>
+                <w:webHidden/>
               </w:rPr>
               <w:fldChar w:fldCharType="separate"/>
             </w:r>
             <w:r>
               <w:rPr>
-                <w:rFonts w:ascii="Arial" w:hAnsi="Arial" w:cs="Arial"/>
-                <w:noProof/>
-                <w:webHidden/>
-                <w:color w:val="000000" w:themeColor="text1"/>
-              </w:rPr>
-              <w:t>4</w:t>
-            </w:r>
-            <w:r>
-              <w:rPr>
-                <w:rFonts w:ascii="Arial" w:hAnsi="Arial" w:cs="Arial"/>
-                <w:noProof/>
-                <w:webHidden/>
-                <w:color w:val="000000" w:themeColor="text1"/>
+                <w:noProof/>
+                <w:webHidden/>
+              </w:rPr>
+              <w:t>5</w:t>
+            </w:r>
+            <w:r>
+              <w:rPr>
+                <w:noProof/>
+                <w:webHidden/>
               </w:rPr>
               <w:fldChar w:fldCharType="end"/>
             </w:r>
@@ -1509,27 +1753,26 @@
               <w:tab w:val="right" w:leader="dot" w:pos="9062"/>
             </w:tabs>
             <w:rPr>
-              <w:rFonts w:ascii="Arial" w:hAnsi="Arial" w:cs="Arial"/>
+              <w:rFonts w:eastAsiaTheme="minorEastAsia"/>
               <w:noProof/>
-              <w:color w:val="000000" w:themeColor="text1"/>
+              <w:lang w:val="de-AT" w:eastAsia="de-AT"/>
             </w:rPr>
           </w:pPr>
-          <w:hyperlink w:anchor="_Toc466723119" w:history="1">
+          <w:hyperlink w:anchor="_Toc466831869" w:history="1">
             <w:r>
               <w:rPr>
                 <w:rStyle w:val="Hyperlink"/>
                 <w:rFonts w:ascii="Arial" w:hAnsi="Arial" w:cs="Arial"/>
                 <w:noProof/>
-                <w:color w:val="000000" w:themeColor="text1"/>
                 <w:lang w:val="de-AT"/>
               </w:rPr>
               <w:t>2.</w:t>
             </w:r>
             <w:r>
               <w:rPr>
-                <w:rFonts w:ascii="Arial" w:hAnsi="Arial" w:cs="Arial"/>
-                <w:noProof/>
-                <w:color w:val="000000" w:themeColor="text1"/>
+                <w:rFonts w:eastAsiaTheme="minorEastAsia"/>
+                <w:noProof/>
+                <w:lang w:val="de-AT" w:eastAsia="de-AT"/>
               </w:rPr>
               <w:tab/>
             </w:r>
@@ -1538,70 +1781,55 @@
                 <w:rStyle w:val="Hyperlink"/>
                 <w:rFonts w:ascii="Arial" w:hAnsi="Arial" w:cs="Arial"/>
                 <w:noProof/>
-                <w:color w:val="000000" w:themeColor="text1"/>
                 <w:lang w:val="de-AT"/>
               </w:rPr>
               <w:t>Implementierungssicht</w:t>
             </w:r>
             <w:r>
               <w:rPr>
-                <w:rFonts w:ascii="Arial" w:hAnsi="Arial" w:cs="Arial"/>
-                <w:noProof/>
-                <w:webHidden/>
-                <w:color w:val="000000" w:themeColor="text1"/>
+                <w:noProof/>
+                <w:webHidden/>
               </w:rPr>
               <w:tab/>
             </w:r>
             <w:r>
               <w:rPr>
-                <w:rFonts w:ascii="Arial" w:hAnsi="Arial" w:cs="Arial"/>
-                <w:noProof/>
-                <w:webHidden/>
-                <w:color w:val="000000" w:themeColor="text1"/>
+                <w:noProof/>
+                <w:webHidden/>
               </w:rPr>
               <w:fldChar w:fldCharType="begin"/>
             </w:r>
             <w:r>
               <w:rPr>
-                <w:rFonts w:ascii="Arial" w:hAnsi="Arial" w:cs="Arial"/>
-                <w:noProof/>
-                <w:webHidden/>
-                <w:color w:val="000000" w:themeColor="text1"/>
-              </w:rPr>
-              <w:instrText xml:space="preserve"> PAGEREF _Toc466723119 \h </w:instrText>
-            </w:r>
-            <w:r>
-              <w:rPr>
-                <w:rFonts w:ascii="Arial" w:hAnsi="Arial" w:cs="Arial"/>
-                <w:noProof/>
-                <w:webHidden/>
-                <w:color w:val="000000" w:themeColor="text1"/>
-              </w:rPr>
-            </w:r>
-            <w:r>
-              <w:rPr>
-                <w:rFonts w:ascii="Arial" w:hAnsi="Arial" w:cs="Arial"/>
-                <w:noProof/>
-                <w:webHidden/>
-                <w:color w:val="000000" w:themeColor="text1"/>
+                <w:noProof/>
+                <w:webHidden/>
+              </w:rPr>
+              <w:instrText xml:space="preserve"> PAGEREF _Toc466831869 \h </w:instrText>
+            </w:r>
+            <w:r>
+              <w:rPr>
+                <w:noProof/>
+                <w:webHidden/>
+              </w:rPr>
+            </w:r>
+            <w:r>
+              <w:rPr>
+                <w:noProof/>
+                <w:webHidden/>
               </w:rPr>
               <w:fldChar w:fldCharType="separate"/>
             </w:r>
             <w:r>
               <w:rPr>
-                <w:rFonts w:ascii="Arial" w:hAnsi="Arial" w:cs="Arial"/>
-                <w:noProof/>
-                <w:webHidden/>
-                <w:color w:val="000000" w:themeColor="text1"/>
-              </w:rPr>
-              <w:t>4</w:t>
-            </w:r>
-            <w:r>
-              <w:rPr>
-                <w:rFonts w:ascii="Arial" w:hAnsi="Arial" w:cs="Arial"/>
-                <w:noProof/>
-                <w:webHidden/>
-                <w:color w:val="000000" w:themeColor="text1"/>
+                <w:noProof/>
+                <w:webHidden/>
+              </w:rPr>
+              <w:t>5</w:t>
+            </w:r>
+            <w:r>
+              <w:rPr>
+                <w:noProof/>
+                <w:webHidden/>
               </w:rPr>
               <w:fldChar w:fldCharType="end"/>
             </w:r>
@@ -1615,27 +1843,26 @@
               <w:tab w:val="right" w:leader="dot" w:pos="9062"/>
             </w:tabs>
             <w:rPr>
-              <w:rFonts w:ascii="Arial" w:hAnsi="Arial" w:cs="Arial"/>
+              <w:rFonts w:eastAsiaTheme="minorEastAsia"/>
               <w:noProof/>
-              <w:color w:val="000000" w:themeColor="text1"/>
+              <w:lang w:val="de-AT" w:eastAsia="de-AT"/>
             </w:rPr>
           </w:pPr>
-          <w:hyperlink w:anchor="_Toc466723120" w:history="1">
+          <w:hyperlink w:anchor="_Toc466831870" w:history="1">
             <w:r>
               <w:rPr>
                 <w:rStyle w:val="Hyperlink"/>
                 <w:rFonts w:ascii="Arial" w:hAnsi="Arial" w:cs="Arial"/>
                 <w:noProof/>
-                <w:color w:val="000000" w:themeColor="text1"/>
                 <w:lang w:val="de-AT"/>
               </w:rPr>
               <w:t>3.</w:t>
             </w:r>
             <w:r>
               <w:rPr>
-                <w:rFonts w:ascii="Arial" w:hAnsi="Arial" w:cs="Arial"/>
-                <w:noProof/>
-                <w:color w:val="000000" w:themeColor="text1"/>
+                <w:rFonts w:eastAsiaTheme="minorEastAsia"/>
+                <w:noProof/>
+                <w:lang w:val="de-AT" w:eastAsia="de-AT"/>
               </w:rPr>
               <w:tab/>
             </w:r>
@@ -1644,176 +1871,55 @@
                 <w:rStyle w:val="Hyperlink"/>
                 <w:rFonts w:ascii="Arial" w:hAnsi="Arial" w:cs="Arial"/>
                 <w:noProof/>
-                <w:color w:val="000000" w:themeColor="text1"/>
                 <w:lang w:val="de-AT"/>
               </w:rPr>
               <w:t>Benutzersicht</w:t>
             </w:r>
             <w:r>
               <w:rPr>
-                <w:rFonts w:ascii="Arial" w:hAnsi="Arial" w:cs="Arial"/>
-                <w:noProof/>
-                <w:webHidden/>
-                <w:color w:val="000000" w:themeColor="text1"/>
+                <w:noProof/>
+                <w:webHidden/>
               </w:rPr>
               <w:tab/>
             </w:r>
             <w:r>
               <w:rPr>
-                <w:rFonts w:ascii="Arial" w:hAnsi="Arial" w:cs="Arial"/>
-                <w:noProof/>
-                <w:webHidden/>
-                <w:color w:val="000000" w:themeColor="text1"/>
+                <w:noProof/>
+                <w:webHidden/>
               </w:rPr>
               <w:fldChar w:fldCharType="begin"/>
             </w:r>
             <w:r>
               <w:rPr>
-                <w:rFonts w:ascii="Arial" w:hAnsi="Arial" w:cs="Arial"/>
-                <w:noProof/>
-                <w:webHidden/>
-                <w:color w:val="000000" w:themeColor="text1"/>
-              </w:rPr>
-              <w:instrText xml:space="preserve"> PAGEREF _Toc466723120 \h </w:instrText>
-            </w:r>
-            <w:r>
-              <w:rPr>
-                <w:rFonts w:ascii="Arial" w:hAnsi="Arial" w:cs="Arial"/>
-                <w:noProof/>
-                <w:webHidden/>
-                <w:color w:val="000000" w:themeColor="text1"/>
-              </w:rPr>
-            </w:r>
-            <w:r>
-              <w:rPr>
-                <w:rFonts w:ascii="Arial" w:hAnsi="Arial" w:cs="Arial"/>
-                <w:noProof/>
-                <w:webHidden/>
-                <w:color w:val="000000" w:themeColor="text1"/>
+                <w:noProof/>
+                <w:webHidden/>
+              </w:rPr>
+              <w:instrText xml:space="preserve"> PAGEREF _Toc466831870 \h </w:instrText>
+            </w:r>
+            <w:r>
+              <w:rPr>
+                <w:noProof/>
+                <w:webHidden/>
+              </w:rPr>
+            </w:r>
+            <w:r>
+              <w:rPr>
+                <w:noProof/>
+                <w:webHidden/>
               </w:rPr>
               <w:fldChar w:fldCharType="separate"/>
             </w:r>
             <w:r>
               <w:rPr>
-                <w:rFonts w:ascii="Arial" w:hAnsi="Arial" w:cs="Arial"/>
-                <w:noProof/>
-                <w:webHidden/>
-                <w:color w:val="000000" w:themeColor="text1"/>
-              </w:rPr>
-              <w:t>4</w:t>
-            </w:r>
-            <w:r>
-              <w:rPr>
-                <w:rFonts w:ascii="Arial" w:hAnsi="Arial" w:cs="Arial"/>
-                <w:noProof/>
-                <w:webHidden/>
-                <w:color w:val="000000" w:themeColor="text1"/>
-              </w:rPr>
-              <w:fldChar w:fldCharType="end"/>
-            </w:r>
-          </w:hyperlink>
-        </w:p>
-        <w:p>
-          <w:pPr>
-            <w:pStyle w:val="Verzeichnis1"/>
-            <w:tabs>
-              <w:tab w:val="left" w:pos="440"/>
-              <w:tab w:val="right" w:leader="dot" w:pos="9062"/>
-            </w:tabs>
-            <w:rPr>
-              <w:rFonts w:ascii="Arial" w:hAnsi="Arial" w:cs="Arial"/>
-              <w:noProof/>
-              <w:color w:val="000000" w:themeColor="text1"/>
-            </w:rPr>
-          </w:pPr>
-          <w:hyperlink w:anchor="_Toc466723121" w:history="1">
-            <w:r>
-              <w:rPr>
-                <w:rStyle w:val="Hyperlink"/>
-                <w:rFonts w:ascii="Arial" w:hAnsi="Arial" w:cs="Arial"/>
-                <w:noProof/>
-                <w:color w:val="000000" w:themeColor="text1"/>
-                <w:lang w:val="de-AT"/>
-              </w:rPr>
-              <w:t>4.</w:t>
-            </w:r>
-            <w:r>
-              <w:rPr>
-                <w:rFonts w:ascii="Arial" w:hAnsi="Arial" w:cs="Arial"/>
-                <w:noProof/>
-                <w:color w:val="000000" w:themeColor="text1"/>
-              </w:rPr>
-              <w:tab/>
-            </w:r>
-            <w:r>
-              <w:rPr>
-                <w:rStyle w:val="Hyperlink"/>
-                <w:rFonts w:ascii="Arial" w:hAnsi="Arial" w:cs="Arial"/>
-                <w:noProof/>
-                <w:color w:val="000000" w:themeColor="text1"/>
-                <w:lang w:val="de-AT"/>
-              </w:rPr>
-              <w:t>Resümee</w:t>
-            </w:r>
-            <w:r>
-              <w:rPr>
-                <w:rFonts w:ascii="Arial" w:hAnsi="Arial" w:cs="Arial"/>
-                <w:noProof/>
-                <w:webHidden/>
-                <w:color w:val="000000" w:themeColor="text1"/>
-              </w:rPr>
-              <w:tab/>
-            </w:r>
-            <w:r>
-              <w:rPr>
-                <w:rFonts w:ascii="Arial" w:hAnsi="Arial" w:cs="Arial"/>
-                <w:noProof/>
-                <w:webHidden/>
-                <w:color w:val="000000" w:themeColor="text1"/>
-              </w:rPr>
-              <w:fldChar w:fldCharType="begin"/>
-            </w:r>
-            <w:r>
-              <w:rPr>
-                <w:rFonts w:ascii="Arial" w:hAnsi="Arial" w:cs="Arial"/>
-                <w:noProof/>
-                <w:webHidden/>
-                <w:color w:val="000000" w:themeColor="text1"/>
-              </w:rPr>
-              <w:instrText xml:space="preserve"> PAGEREF _Toc466723121 \h </w:instrText>
-            </w:r>
-            <w:r>
-              <w:rPr>
-                <w:rFonts w:ascii="Arial" w:hAnsi="Arial" w:cs="Arial"/>
-                <w:noProof/>
-                <w:webHidden/>
-                <w:color w:val="000000" w:themeColor="text1"/>
-              </w:rPr>
-            </w:r>
-            <w:r>
-              <w:rPr>
-                <w:rFonts w:ascii="Arial" w:hAnsi="Arial" w:cs="Arial"/>
-                <w:noProof/>
-                <w:webHidden/>
-                <w:color w:val="000000" w:themeColor="text1"/>
-              </w:rPr>
-              <w:fldChar w:fldCharType="separate"/>
-            </w:r>
-            <w:r>
-              <w:rPr>
-                <w:rFonts w:ascii="Arial" w:hAnsi="Arial" w:cs="Arial"/>
-                <w:noProof/>
-                <w:webHidden/>
-                <w:color w:val="000000" w:themeColor="text1"/>
+                <w:noProof/>
+                <w:webHidden/>
               </w:rPr>
               <w:t>5</w:t>
             </w:r>
             <w:r>
               <w:rPr>
-                <w:rFonts w:ascii="Arial" w:hAnsi="Arial" w:cs="Arial"/>
-                <w:noProof/>
-                <w:webHidden/>
-                <w:color w:val="000000" w:themeColor="text1"/>
+                <w:noProof/>
+                <w:webHidden/>
               </w:rPr>
               <w:fldChar w:fldCharType="end"/>
             </w:r>
@@ -1903,16 +2009,6 @@
     </w:p>
     <w:p>
       <w:pPr>
-        <w:rPr>
-          <w:rFonts w:ascii="Arial" w:hAnsi="Arial" w:cs="Arial"/>
-          <w:color w:val="000000" w:themeColor="text1"/>
-          <w:sz w:val="32"/>
-          <w:lang w:val="de-AT"/>
-        </w:rPr>
-      </w:pPr>
-    </w:p>
-    <w:p>
-      <w:pPr>
         <w:pStyle w:val="berschrift1"/>
         <w:numPr>
           <w:ilvl w:val="0"/>
@@ -1924,26 +2020,17 @@
           <w:lang w:val="de-AT"/>
         </w:rPr>
       </w:pPr>
-      <w:bookmarkStart w:id="0" w:name="_Toc466723112"/>
-      <w:r>
-        <w:rPr>
-          <w:rFonts w:ascii="Arial" w:hAnsi="Arial" w:cs="Arial"/>
-          <w:color w:val="000000" w:themeColor="text1"/>
-          <w:lang w:val="de-AT"/>
-        </w:rPr>
+      <w:bookmarkStart w:id="0" w:name="_Toc466831858"/>
+      <w:r>
+        <w:rPr>
+          <w:rFonts w:ascii="Arial" w:hAnsi="Arial" w:cs="Arial"/>
+          <w:color w:val="000000" w:themeColor="text1"/>
+          <w:lang w:val="de-AT"/>
+        </w:rPr>
+        <w:lastRenderedPageBreak/>
         <w:t>Einleitung</w:t>
       </w:r>
       <w:bookmarkEnd w:id="0"/>
-    </w:p>
-    <w:p>
-      <w:pPr>
-        <w:spacing w:line="276" w:lineRule="auto"/>
-        <w:rPr>
-          <w:rFonts w:ascii="Arial" w:hAnsi="Arial" w:cs="Arial"/>
-          <w:color w:val="000000" w:themeColor="text1"/>
-          <w:lang w:val="de-AT"/>
-        </w:rPr>
-      </w:pPr>
     </w:p>
     <w:p>
       <w:pPr>
@@ -1968,7 +2055,7 @@
           <w:lang w:val="de-AT"/>
         </w:rPr>
       </w:pPr>
-      <w:bookmarkStart w:id="1" w:name="_Toc466723113"/>
+      <w:bookmarkStart w:id="1" w:name="_Toc466831859"/>
       <w:r>
         <w:rPr>
           <w:rFonts w:ascii="Arial" w:hAnsi="Arial" w:cs="Arial"/>
@@ -2170,7 +2257,7 @@
           <w:lang w:val="de-AT"/>
         </w:rPr>
       </w:pPr>
-      <w:bookmarkStart w:id="2" w:name="_Toc466723114"/>
+      <w:bookmarkStart w:id="2" w:name="_Toc466831860"/>
       <w:r>
         <w:rPr>
           <w:rFonts w:ascii="Arial" w:hAnsi="Arial" w:cs="Arial"/>
@@ -2178,6 +2265,22 @@
           <w:lang w:val="de-AT"/>
         </w:rPr>
         <w:t>Begriffserklärungen</w:t>
+      </w:r>
+      <w:r>
+        <w:rPr>
+          <w:rFonts w:ascii="Arial" w:hAnsi="Arial" w:cs="Arial"/>
+          <w:color w:val="000000" w:themeColor="text1"/>
+          <w:lang w:val="de-AT"/>
+        </w:rPr>
+        <w:t>/ Implementierungs</w:t>
+      </w:r>
+      <w:r>
+        <w:rPr>
+          <w:rFonts w:ascii="Arial" w:hAnsi="Arial" w:cs="Arial"/>
+          <w:color w:val="000000" w:themeColor="text1"/>
+          <w:lang w:val="de-AT"/>
+        </w:rPr>
+        <w:t>parameter</w:t>
       </w:r>
       <w:bookmarkEnd w:id="2"/>
     </w:p>
@@ -2203,7 +2306,7 @@
           <w:lang w:val="de-AT"/>
         </w:rPr>
       </w:pPr>
-      <w:bookmarkStart w:id="3" w:name="_Toc466723115"/>
+      <w:bookmarkStart w:id="3" w:name="_Toc466831861"/>
       <w:r>
         <w:rPr>
           <w:rFonts w:ascii="Arial" w:hAnsi="Arial" w:cs="Arial"/>
@@ -2490,36 +2593,8 @@
           <w:color w:val="000000" w:themeColor="text1"/>
           <w:lang w:val="de-AT"/>
         </w:rPr>
-        <w:t xml:space="preserve"> (</w:t>
-      </w:r>
-      <w:proofErr w:type="spellStart"/>
-      <w:r>
-        <w:rPr>
-          <w:rFonts w:ascii="Arial" w:hAnsi="Arial" w:cs="Arial"/>
-          <w:color w:val="000000" w:themeColor="text1"/>
-          <w:lang w:val="de-AT"/>
-        </w:rPr>
-        <w:t>wikipedia</w:t>
-      </w:r>
-      <w:proofErr w:type="spellEnd"/>
-      <w:r>
-        <w:rPr>
-          <w:rFonts w:ascii="Arial" w:hAnsi="Arial" w:cs="Arial"/>
-          <w:color w:val="000000" w:themeColor="text1"/>
-          <w:lang w:val="de-AT"/>
-        </w:rPr>
-        <w:t>).</w:t>
-      </w:r>
-    </w:p>
-    <w:p>
-      <w:pPr>
-        <w:spacing w:line="276" w:lineRule="auto"/>
-        <w:rPr>
-          <w:rFonts w:ascii="Arial" w:hAnsi="Arial" w:cs="Arial"/>
-          <w:color w:val="000000" w:themeColor="text1"/>
-          <w:lang w:val="de-AT"/>
-        </w:rPr>
-      </w:pPr>
+        <w:t>.</w:t>
+      </w:r>
     </w:p>
     <w:p>
       <w:pPr>
@@ -2542,7 +2617,7 @@
           <w:lang w:val="de-AT"/>
         </w:rPr>
       </w:pPr>
-      <w:bookmarkStart w:id="4" w:name="_Toc466723116"/>
+      <w:bookmarkStart w:id="4" w:name="_Toc466831862"/>
       <w:r>
         <w:rPr>
           <w:rFonts w:ascii="Arial" w:hAnsi="Arial" w:cs="Arial"/>
@@ -2615,7 +2690,6 @@
           <w:szCs w:val="23"/>
           <w:lang w:val="de-AT"/>
         </w:rPr>
-        <w:lastRenderedPageBreak/>
         <w:t>Konstrukte</w:t>
       </w:r>
       <w:proofErr w:type="spellEnd"/>
@@ -2638,6 +2712,7 @@
           <w:szCs w:val="23"/>
           <w:lang w:val="de-AT"/>
         </w:rPr>
+        <w:lastRenderedPageBreak/>
         <w:t>XMLHttpRequest</w:t>
       </w:r>
       <w:proofErr w:type="spellEnd"/>
@@ -2681,7 +2756,7 @@
           <w:lang w:val="de-AT"/>
         </w:rPr>
       </w:pPr>
-      <w:bookmarkStart w:id="5" w:name="_Toc466723117"/>
+      <w:bookmarkStart w:id="5" w:name="_Toc466831863"/>
       <w:r>
         <w:rPr>
           <w:rFonts w:ascii="Arial" w:hAnsi="Arial" w:cs="Arial"/>
@@ -2698,11 +2773,444 @@
         </w:rPr>
         <w:tab/>
       </w:r>
+      <w:r>
+        <w:rPr>
+          <w:rFonts w:ascii="Arial" w:hAnsi="Arial" w:cs="Arial"/>
+          <w:color w:val="000000" w:themeColor="text1"/>
+          <w:lang w:val="de-AT"/>
+        </w:rPr>
+        <w:t>JSON</w:t>
+      </w:r>
+      <w:r>
+        <w:rPr>
+          <w:rFonts w:ascii="Arial" w:hAnsi="Arial" w:cs="Arial"/>
+          <w:color w:val="000000" w:themeColor="text1"/>
+          <w:lang w:val="de-AT"/>
+        </w:rPr>
+        <w:t>:</w:t>
+      </w:r>
+      <w:bookmarkEnd w:id="5"/>
+    </w:p>
+    <w:p>
+      <w:pPr>
+        <w:spacing w:line="276" w:lineRule="auto"/>
+        <w:rPr>
+          <w:rFonts w:ascii="Arial" w:hAnsi="Arial" w:cs="Arial"/>
+          <w:color w:val="000000" w:themeColor="text1"/>
+          <w:sz w:val="23"/>
+          <w:szCs w:val="23"/>
+          <w:lang w:val="de-AT"/>
+        </w:rPr>
+      </w:pPr>
+    </w:p>
+    <w:p>
+      <w:pPr>
+        <w:shd w:val="clear" w:color="auto" w:fill="FFFFFF"/>
+        <w:spacing w:line="276" w:lineRule="auto"/>
+        <w:ind w:left="1092"/>
+        <w:jc w:val="both"/>
+        <w:rPr>
+          <w:rFonts w:ascii="Arial" w:hAnsi="Arial" w:cs="Arial"/>
+          <w:color w:val="000000" w:themeColor="text1"/>
+          <w:sz w:val="23"/>
+          <w:szCs w:val="23"/>
+          <w:lang w:val="de-AT"/>
+        </w:rPr>
+      </w:pPr>
+      <w:r>
+        <w:rPr>
+          <w:rFonts w:ascii="Arial" w:hAnsi="Arial" w:cs="Arial"/>
+          <w:color w:val="000000" w:themeColor="text1"/>
+          <w:sz w:val="23"/>
+          <w:szCs w:val="23"/>
+          <w:lang w:val="de-AT"/>
+        </w:rPr>
+        <w:t xml:space="preserve">Die </w:t>
+      </w:r>
+      <w:hyperlink r:id="rId11" w:tgtFrame="_self" w:tooltip="JavaScript JavaScript  JS " w:history="1">
+        <w:r>
+          <w:rPr>
+            <w:rFonts w:ascii="Arial" w:hAnsi="Arial" w:cs="Arial"/>
+            <w:color w:val="000000" w:themeColor="text1"/>
+            <w:sz w:val="23"/>
+            <w:szCs w:val="23"/>
+            <w:lang w:val="de-AT"/>
+          </w:rPr>
+          <w:t>JavaScript</w:t>
+        </w:r>
+      </w:hyperlink>
+      <w:r>
+        <w:rPr>
+          <w:rFonts w:ascii="Arial" w:hAnsi="Arial" w:cs="Arial"/>
+          <w:color w:val="000000" w:themeColor="text1"/>
+          <w:sz w:val="23"/>
+          <w:szCs w:val="23"/>
+          <w:lang w:val="de-AT"/>
+        </w:rPr>
+        <w:t xml:space="preserve"> </w:t>
+      </w:r>
+      <w:hyperlink r:id="rId12" w:tgtFrame="_self" w:tooltip="Objekt object  O " w:history="1">
+        <w:proofErr w:type="spellStart"/>
+        <w:r>
+          <w:rPr>
+            <w:rFonts w:ascii="Arial" w:hAnsi="Arial" w:cs="Arial"/>
+            <w:color w:val="000000" w:themeColor="text1"/>
+            <w:sz w:val="23"/>
+            <w:szCs w:val="23"/>
+            <w:lang w:val="de-AT"/>
+          </w:rPr>
+          <w:t>Object</w:t>
+        </w:r>
+        <w:proofErr w:type="spellEnd"/>
+      </w:hyperlink>
+      <w:r>
+        <w:rPr>
+          <w:rFonts w:ascii="Arial" w:hAnsi="Arial" w:cs="Arial"/>
+          <w:color w:val="000000" w:themeColor="text1"/>
+          <w:sz w:val="23"/>
+          <w:szCs w:val="23"/>
+          <w:lang w:val="de-AT"/>
+        </w:rPr>
+        <w:t xml:space="preserve"> </w:t>
+      </w:r>
+      <w:hyperlink r:id="rId13" w:tgtFrame="_self" w:tooltip="Notation notation   " w:history="1">
+        <w:r>
+          <w:rPr>
+            <w:rFonts w:ascii="Arial" w:hAnsi="Arial" w:cs="Arial"/>
+            <w:color w:val="000000" w:themeColor="text1"/>
+            <w:sz w:val="23"/>
+            <w:szCs w:val="23"/>
+            <w:lang w:val="de-AT"/>
+          </w:rPr>
+          <w:t>Notation</w:t>
+        </w:r>
+      </w:hyperlink>
+      <w:r>
+        <w:rPr>
+          <w:rFonts w:ascii="Arial" w:hAnsi="Arial" w:cs="Arial"/>
+          <w:color w:val="000000" w:themeColor="text1"/>
+          <w:sz w:val="23"/>
+          <w:szCs w:val="23"/>
+          <w:lang w:val="de-AT"/>
+        </w:rPr>
+        <w:t xml:space="preserve"> </w:t>
+      </w:r>
+      <w:r>
+        <w:rPr>
+          <w:rFonts w:ascii="Arial" w:hAnsi="Arial" w:cs="Arial"/>
+          <w:color w:val="000000" w:themeColor="text1"/>
+          <w:sz w:val="23"/>
+          <w:szCs w:val="23"/>
+          <w:lang w:val="de-AT"/>
+        </w:rPr>
+        <w:t>(JSON) ist ein kompaktes Format zum Austausch von</w:t>
+      </w:r>
+      <w:r>
+        <w:rPr>
+          <w:rFonts w:ascii="Arial" w:hAnsi="Arial" w:cs="Arial"/>
+          <w:color w:val="000000" w:themeColor="text1"/>
+          <w:sz w:val="23"/>
+          <w:szCs w:val="23"/>
+          <w:lang w:val="de-AT"/>
+        </w:rPr>
+        <w:t xml:space="preserve"> </w:t>
+      </w:r>
+      <w:hyperlink r:id="rId14" w:tgtFrame="_self" w:tooltip="Daten data   " w:history="1">
+        <w:r>
+          <w:rPr>
+            <w:rFonts w:ascii="Arial" w:hAnsi="Arial" w:cs="Arial"/>
+            <w:color w:val="000000" w:themeColor="text1"/>
+            <w:sz w:val="23"/>
+            <w:szCs w:val="23"/>
+            <w:lang w:val="de-AT"/>
+          </w:rPr>
+          <w:t>Daten</w:t>
+        </w:r>
+      </w:hyperlink>
+      <w:r>
+        <w:rPr>
+          <w:rFonts w:ascii="Arial" w:hAnsi="Arial" w:cs="Arial"/>
+          <w:color w:val="000000" w:themeColor="text1"/>
+          <w:sz w:val="23"/>
+          <w:szCs w:val="23"/>
+          <w:lang w:val="de-AT"/>
+        </w:rPr>
+        <w:t xml:space="preserve">. </w:t>
+      </w:r>
+      <w:r>
+        <w:rPr>
+          <w:rFonts w:ascii="Arial" w:hAnsi="Arial" w:cs="Arial"/>
+          <w:color w:val="000000" w:themeColor="text1"/>
+          <w:sz w:val="23"/>
+          <w:szCs w:val="23"/>
+          <w:lang w:val="de-AT"/>
+        </w:rPr>
+        <w:t>Die Basis bildet dabei eine Teilmenge der JavaScript</w:t>
+      </w:r>
+      <w:r>
+        <w:rPr>
+          <w:rFonts w:ascii="Arial" w:hAnsi="Arial" w:cs="Arial"/>
+          <w:color w:val="000000" w:themeColor="text1"/>
+          <w:sz w:val="23"/>
+          <w:szCs w:val="23"/>
+          <w:lang w:val="de-AT"/>
+        </w:rPr>
+        <w:t xml:space="preserve"> </w:t>
+      </w:r>
+      <w:hyperlink r:id="rId15" w:tgtFrame="_self" w:tooltip="Programmiersprache programming language  PL " w:history="1">
+        <w:r>
+          <w:rPr>
+            <w:rFonts w:ascii="Arial" w:hAnsi="Arial" w:cs="Arial"/>
+            <w:color w:val="000000" w:themeColor="text1"/>
+            <w:sz w:val="23"/>
+            <w:szCs w:val="23"/>
+            <w:lang w:val="de-AT"/>
+          </w:rPr>
+          <w:t>Programmiersprache</w:t>
+        </w:r>
+      </w:hyperlink>
+      <w:r>
+        <w:rPr>
+          <w:rFonts w:ascii="Arial" w:hAnsi="Arial" w:cs="Arial"/>
+          <w:color w:val="000000" w:themeColor="text1"/>
+          <w:sz w:val="23"/>
+          <w:szCs w:val="23"/>
+          <w:lang w:val="de-AT"/>
+        </w:rPr>
+        <w:t xml:space="preserve">. </w:t>
+      </w:r>
+      <w:r>
+        <w:rPr>
+          <w:rFonts w:ascii="Arial" w:hAnsi="Arial" w:cs="Arial"/>
+          <w:color w:val="000000" w:themeColor="text1"/>
+          <w:sz w:val="23"/>
+          <w:szCs w:val="23"/>
+          <w:lang w:val="de-AT"/>
+        </w:rPr>
+        <w:t>Trotzdem handelt es sich bei JSON um eine Vorgehensweise, die Daten sprachunabhängig auf einfache Weise strukturiert</w:t>
+      </w:r>
+      <w:r>
+        <w:rPr>
+          <w:rFonts w:ascii="Arial" w:hAnsi="Arial" w:cs="Arial"/>
+          <w:color w:val="000000" w:themeColor="text1"/>
+          <w:sz w:val="23"/>
+          <w:szCs w:val="23"/>
+          <w:lang w:val="de-AT"/>
+        </w:rPr>
+        <w:t xml:space="preserve">. </w:t>
+      </w:r>
+      <w:r>
+        <w:rPr>
+          <w:rFonts w:ascii="Arial" w:hAnsi="Arial" w:cs="Arial"/>
+          <w:color w:val="000000" w:themeColor="text1"/>
+          <w:sz w:val="23"/>
+          <w:szCs w:val="23"/>
+          <w:lang w:val="de-AT"/>
+        </w:rPr>
+        <w:t>Damit kann JSON verwendet werden, um Daten zwischen</w:t>
+      </w:r>
+      <w:r>
+        <w:rPr>
+          <w:rFonts w:ascii="Arial" w:hAnsi="Arial" w:cs="Arial"/>
+          <w:color w:val="000000" w:themeColor="text1"/>
+          <w:sz w:val="23"/>
+          <w:szCs w:val="23"/>
+          <w:lang w:val="de-AT"/>
+        </w:rPr>
+        <w:t xml:space="preserve"> </w:t>
+      </w:r>
+      <w:hyperlink r:id="rId16" w:tgtFrame="_self" w:tooltip="Programm program   " w:history="1">
+        <w:r>
+          <w:rPr>
+            <w:rFonts w:ascii="Arial" w:hAnsi="Arial" w:cs="Arial"/>
+            <w:color w:val="000000" w:themeColor="text1"/>
+            <w:sz w:val="23"/>
+            <w:szCs w:val="23"/>
+            <w:lang w:val="de-AT"/>
+          </w:rPr>
+          <w:t>Programmen</w:t>
+        </w:r>
+      </w:hyperlink>
+      <w:r>
+        <w:rPr>
+          <w:rFonts w:ascii="Arial" w:hAnsi="Arial" w:cs="Arial"/>
+          <w:color w:val="000000" w:themeColor="text1"/>
+          <w:sz w:val="23"/>
+          <w:szCs w:val="23"/>
+          <w:lang w:val="de-AT"/>
+        </w:rPr>
+        <w:t xml:space="preserve"> </w:t>
+      </w:r>
+      <w:r>
+        <w:rPr>
+          <w:rFonts w:ascii="Arial" w:hAnsi="Arial" w:cs="Arial"/>
+          <w:color w:val="000000" w:themeColor="text1"/>
+          <w:sz w:val="23"/>
+          <w:szCs w:val="23"/>
+          <w:lang w:val="de-AT"/>
+        </w:rPr>
+        <w:t xml:space="preserve">auszutauschen, die in verschiedenen Programmiersprachen implementiert wurden. </w:t>
+      </w:r>
       <w:proofErr w:type="spellStart"/>
       <w:r>
         <w:rPr>
           <w:rFonts w:ascii="Arial" w:hAnsi="Arial" w:cs="Arial"/>
           <w:color w:val="000000" w:themeColor="text1"/>
+          <w:sz w:val="23"/>
+          <w:szCs w:val="23"/>
+        </w:rPr>
+        <w:t>Bei</w:t>
+      </w:r>
+      <w:proofErr w:type="spellEnd"/>
+      <w:r>
+        <w:rPr>
+          <w:rFonts w:ascii="Arial" w:hAnsi="Arial" w:cs="Arial"/>
+          <w:color w:val="000000" w:themeColor="text1"/>
+          <w:sz w:val="23"/>
+          <w:szCs w:val="23"/>
+        </w:rPr>
+        <w:t xml:space="preserve"> JSON </w:t>
+      </w:r>
+      <w:proofErr w:type="spellStart"/>
+      <w:r>
+        <w:rPr>
+          <w:rFonts w:ascii="Arial" w:hAnsi="Arial" w:cs="Arial"/>
+          <w:color w:val="000000" w:themeColor="text1"/>
+          <w:sz w:val="23"/>
+          <w:szCs w:val="23"/>
+        </w:rPr>
+        <w:t>handelt</w:t>
+      </w:r>
+      <w:proofErr w:type="spellEnd"/>
+      <w:r>
+        <w:rPr>
+          <w:rFonts w:ascii="Arial" w:hAnsi="Arial" w:cs="Arial"/>
+          <w:color w:val="000000" w:themeColor="text1"/>
+          <w:sz w:val="23"/>
+          <w:szCs w:val="23"/>
+        </w:rPr>
+        <w:t xml:space="preserve"> </w:t>
+      </w:r>
+      <w:proofErr w:type="spellStart"/>
+      <w:r>
+        <w:rPr>
+          <w:rFonts w:ascii="Arial" w:hAnsi="Arial" w:cs="Arial"/>
+          <w:color w:val="000000" w:themeColor="text1"/>
+          <w:sz w:val="23"/>
+          <w:szCs w:val="23"/>
+        </w:rPr>
+        <w:t>es</w:t>
+      </w:r>
+      <w:proofErr w:type="spellEnd"/>
+      <w:r>
+        <w:rPr>
+          <w:rFonts w:ascii="Arial" w:hAnsi="Arial" w:cs="Arial"/>
+          <w:color w:val="000000" w:themeColor="text1"/>
+          <w:sz w:val="23"/>
+          <w:szCs w:val="23"/>
+        </w:rPr>
+        <w:t xml:space="preserve"> sich um ein von Mensch und Maschine gleichermaßen zu lesendes Textformat. </w:t>
+      </w:r>
+      <w:r>
+        <w:rPr>
+          <w:rFonts w:ascii="Arial" w:hAnsi="Arial" w:cs="Arial"/>
+          <w:color w:val="000000" w:themeColor="text1"/>
+          <w:sz w:val="23"/>
+          <w:szCs w:val="23"/>
+          <w:lang w:val="de-AT"/>
+        </w:rPr>
+        <w:t>Der große Vorteil von liegt sowohl in der einfachen Handhabung wie auch</w:t>
+      </w:r>
+      <w:r>
+        <w:rPr>
+          <w:rFonts w:ascii="Arial" w:hAnsi="Arial" w:cs="Arial"/>
+          <w:color w:val="000000" w:themeColor="text1"/>
+          <w:sz w:val="23"/>
+          <w:szCs w:val="23"/>
+          <w:lang w:val="de-AT"/>
+        </w:rPr>
+        <w:t xml:space="preserve"> </w:t>
+      </w:r>
+      <w:hyperlink r:id="rId17" w:tgtFrame="_self" w:tooltip="Implementierung implementation   " w:history="1">
+        <w:r>
+          <w:rPr>
+            <w:rFonts w:ascii="Arial" w:hAnsi="Arial" w:cs="Arial"/>
+            <w:color w:val="000000" w:themeColor="text1"/>
+            <w:sz w:val="23"/>
+            <w:szCs w:val="23"/>
+            <w:lang w:val="de-AT"/>
+          </w:rPr>
+          <w:t>Implementierung</w:t>
+        </w:r>
+      </w:hyperlink>
+      <w:r>
+        <w:rPr>
+          <w:rFonts w:ascii="Arial" w:hAnsi="Arial" w:cs="Arial"/>
+          <w:color w:val="000000" w:themeColor="text1"/>
+          <w:sz w:val="23"/>
+          <w:szCs w:val="23"/>
+          <w:lang w:val="de-AT"/>
+        </w:rPr>
+        <w:t>.</w:t>
+      </w:r>
+    </w:p>
+    <w:p>
+      <w:pPr>
+        <w:autoSpaceDE w:val="0"/>
+        <w:autoSpaceDN w:val="0"/>
+        <w:adjustRightInd w:val="0"/>
+        <w:spacing w:line="276" w:lineRule="auto"/>
+        <w:jc w:val="both"/>
+        <w:rPr>
+          <w:rFonts w:ascii="Arial" w:hAnsi="Arial" w:cs="Arial"/>
+          <w:color w:val="000000" w:themeColor="text1"/>
+          <w:sz w:val="23"/>
+          <w:szCs w:val="23"/>
+          <w:lang w:val="de-AT"/>
+        </w:rPr>
+      </w:pPr>
+    </w:p>
+    <w:p>
+      <w:pPr>
+        <w:pStyle w:val="berschrift3"/>
+        <w:spacing w:after="120"/>
+        <w:ind w:firstLine="709"/>
+        <w:rPr>
+          <w:rFonts w:ascii="Arial" w:hAnsi="Arial" w:cs="Arial"/>
+          <w:color w:val="000000" w:themeColor="text1"/>
+          <w:lang w:val="de-AT"/>
+        </w:rPr>
+      </w:pPr>
+      <w:bookmarkStart w:id="6" w:name="_Toc466831864"/>
+      <w:r>
+        <w:rPr>
+          <w:rFonts w:ascii="Arial" w:hAnsi="Arial" w:cs="Arial"/>
+          <w:color w:val="000000" w:themeColor="text1"/>
+          <w:lang w:val="de-AT"/>
+        </w:rPr>
+        <w:t>1.2.</w:t>
+      </w:r>
+      <w:r>
+        <w:rPr>
+          <w:rFonts w:ascii="Arial" w:hAnsi="Arial" w:cs="Arial"/>
+          <w:color w:val="000000" w:themeColor="text1"/>
+          <w:lang w:val="de-AT"/>
+        </w:rPr>
+        <w:t>4</w:t>
+      </w:r>
+      <w:r>
+        <w:rPr>
+          <w:rFonts w:ascii="Arial" w:hAnsi="Arial" w:cs="Arial"/>
+          <w:color w:val="000000" w:themeColor="text1"/>
+          <w:lang w:val="de-AT"/>
+        </w:rPr>
+        <w:tab/>
+      </w:r>
+      <w:proofErr w:type="spellStart"/>
+      <w:r>
+        <w:rPr>
+          <w:rFonts w:ascii="Arial" w:hAnsi="Arial" w:cs="Arial"/>
+          <w:color w:val="000000" w:themeColor="text1"/>
           <w:lang w:val="de-AT"/>
         </w:rPr>
         <w:t>N</w:t>
@@ -2724,7 +3232,7 @@
         </w:rPr>
         <w:t>:</w:t>
       </w:r>
-      <w:bookmarkEnd w:id="5"/>
+      <w:bookmarkEnd w:id="6"/>
     </w:p>
     <w:p>
       <w:pPr>
@@ -2802,7 +3310,7 @@
         </w:rPr>
         <w:t xml:space="preserve"> </w:t>
       </w:r>
-      <w:hyperlink r:id="rId11" w:tooltip="Client-Server-Modell" w:history="1">
+      <w:hyperlink r:id="rId18" w:tooltip="Client-Server-Modell" w:history="1">
         <w:proofErr w:type="spellStart"/>
         <w:r>
           <w:rPr>
@@ -2906,7 +3414,7 @@
         </w:rPr>
         <w:t xml:space="preserve"> </w:t>
       </w:r>
-      <w:hyperlink r:id="rId12" w:tooltip="Webserver" w:history="1">
+      <w:hyperlink r:id="rId19" w:tooltip="Webserver" w:history="1">
         <w:r>
           <w:rPr>
             <w:rFonts w:ascii="Arial" w:hAnsi="Arial" w:cs="Arial"/>
@@ -2970,7 +3478,7 @@
         </w:rPr>
         <w:t xml:space="preserve"> </w:t>
       </w:r>
-      <w:hyperlink r:id="rId13" w:tooltip="JavaScript" w:history="1">
+      <w:hyperlink r:id="rId20" w:tooltip="JavaScript" w:history="1">
         <w:r>
           <w:rPr>
             <w:rFonts w:ascii="Arial" w:hAnsi="Arial" w:cs="Arial"/>
@@ -3002,7 +3510,7 @@
         </w:rPr>
         <w:t xml:space="preserve"> </w:t>
       </w:r>
-      <w:hyperlink r:id="rId14" w:tooltip="V8 (JavaScript-Implementierung)" w:history="1">
+      <w:hyperlink r:id="rId21" w:tooltip="V8 (JavaScript-Implementierung)" w:history="1">
         <w:r>
           <w:rPr>
             <w:rFonts w:ascii="Arial" w:hAnsi="Arial" w:cs="Arial"/>
@@ -3096,14 +3604,22 @@
           <w:lang w:val="de-AT"/>
         </w:rPr>
       </w:pPr>
-      <w:bookmarkStart w:id="6" w:name="_Toc466723118"/>
-      <w:r>
-        <w:rPr>
-          <w:rFonts w:ascii="Arial" w:hAnsi="Arial" w:cs="Arial"/>
-          <w:color w:val="000000" w:themeColor="text1"/>
-          <w:lang w:val="de-AT"/>
-        </w:rPr>
-        <w:t>1.2.4</w:t>
+      <w:bookmarkStart w:id="7" w:name="_Toc466831865"/>
+      <w:r>
+        <w:rPr>
+          <w:rFonts w:ascii="Arial" w:hAnsi="Arial" w:cs="Arial"/>
+          <w:color w:val="000000" w:themeColor="text1"/>
+          <w:lang w:val="de-AT"/>
+        </w:rPr>
+        <w:t>1.2.</w:t>
+      </w:r>
+      <w:r>
+        <w:rPr>
+          <w:rFonts w:ascii="Arial" w:hAnsi="Arial" w:cs="Arial"/>
+          <w:color w:val="000000" w:themeColor="text1"/>
+          <w:lang w:val="de-AT"/>
+        </w:rPr>
+        <w:t>5</w:t>
       </w:r>
       <w:r>
         <w:rPr>
@@ -3139,7 +3655,7 @@
         </w:rPr>
         <w:t>:</w:t>
       </w:r>
-      <w:bookmarkEnd w:id="6"/>
+      <w:bookmarkEnd w:id="7"/>
     </w:p>
     <w:p>
       <w:pPr>
@@ -3179,7 +3695,7 @@
         </w:rPr>
         <w:t xml:space="preserve"> </w:t>
       </w:r>
-      <w:hyperlink r:id="rId15" w:tooltip="Relationale Datenbank" w:history="1">
+      <w:hyperlink r:id="rId22" w:tooltip="Relationale Datenbank" w:history="1">
         <w:r>
           <w:rPr>
             <w:rFonts w:ascii="Arial" w:hAnsi="Arial" w:cs="Arial"/>
@@ -3239,7 +3755,7 @@
         </w:rPr>
         <w:t xml:space="preserve"> </w:t>
       </w:r>
-      <w:hyperlink r:id="rId16" w:anchor="Dynamische_Webseiten" w:tooltip="Dynamische Webseite" w:history="1">
+      <w:hyperlink r:id="rId23" w:anchor="Dynamische_Webseiten" w:tooltip="Dynamische Webseite" w:history="1">
         <w:r>
           <w:rPr>
             <w:rFonts w:ascii="Arial" w:hAnsi="Arial" w:cs="Arial"/>
@@ -3291,7 +3807,7 @@
         </w:rPr>
         <w:t xml:space="preserve"> </w:t>
       </w:r>
-      <w:hyperlink r:id="rId17" w:tooltip="Webservice" w:history="1">
+      <w:hyperlink r:id="rId24" w:tooltip="Webservice" w:history="1">
         <w:r>
           <w:rPr>
             <w:rFonts w:ascii="Arial" w:hAnsi="Arial" w:cs="Arial"/>
@@ -3335,7 +3851,7 @@
         </w:rPr>
         <w:t xml:space="preserve"> </w:t>
       </w:r>
-      <w:hyperlink r:id="rId18" w:tooltip="Webserver" w:history="1">
+      <w:hyperlink r:id="rId25" w:tooltip="Webserver" w:history="1">
         <w:r>
           <w:rPr>
             <w:rFonts w:ascii="Arial" w:hAnsi="Arial" w:cs="Arial"/>
@@ -3353,7 +3869,7 @@
         </w:rPr>
         <w:t xml:space="preserve"> </w:t>
       </w:r>
-      <w:hyperlink r:id="rId19" w:tooltip="Apache HTTP Server" w:history="1">
+      <w:hyperlink r:id="rId26" w:tooltip="Apache HTTP Server" w:history="1">
         <w:r>
           <w:rPr>
             <w:rFonts w:ascii="Arial" w:hAnsi="Arial" w:cs="Arial"/>
@@ -3387,7 +3903,7 @@
         </w:rPr>
         <w:t xml:space="preserve"> </w:t>
       </w:r>
-      <w:hyperlink r:id="rId20" w:tooltip="PHP" w:history="1">
+      <w:hyperlink r:id="rId27" w:tooltip="PHP" w:history="1">
         <w:r>
           <w:rPr>
             <w:rFonts w:ascii="Arial" w:hAnsi="Arial" w:cs="Arial"/>
@@ -3465,12 +3981,378 @@
     </w:p>
     <w:p>
       <w:pPr>
+        <w:pStyle w:val="berschrift3"/>
+        <w:spacing w:after="120"/>
+        <w:ind w:firstLine="709"/>
+        <w:rPr>
+          <w:rFonts w:ascii="Arial" w:hAnsi="Arial" w:cs="Arial"/>
+          <w:color w:val="000000" w:themeColor="text1"/>
+          <w:lang w:val="de-AT"/>
+        </w:rPr>
+      </w:pPr>
+      <w:bookmarkStart w:id="8" w:name="_Toc466831866"/>
+      <w:r>
+        <w:rPr>
+          <w:rFonts w:ascii="Arial" w:hAnsi="Arial" w:cs="Arial"/>
+          <w:color w:val="000000" w:themeColor="text1"/>
+          <w:lang w:val="de-AT"/>
+        </w:rPr>
+        <w:t>1.2.</w:t>
+      </w:r>
+      <w:r>
+        <w:rPr>
+          <w:rFonts w:ascii="Arial" w:hAnsi="Arial" w:cs="Arial"/>
+          <w:color w:val="000000" w:themeColor="text1"/>
+          <w:lang w:val="de-AT"/>
+        </w:rPr>
+        <w:t>6</w:t>
+      </w:r>
+      <w:r>
+        <w:rPr>
+          <w:rFonts w:ascii="Arial" w:hAnsi="Arial" w:cs="Arial"/>
+          <w:color w:val="000000" w:themeColor="text1"/>
+          <w:lang w:val="de-AT"/>
+        </w:rPr>
+        <w:tab/>
+      </w:r>
+      <w:r>
+        <w:rPr>
+          <w:rFonts w:ascii="Arial" w:hAnsi="Arial" w:cs="Arial"/>
+          <w:color w:val="000000" w:themeColor="text1"/>
+          <w:lang w:val="de-AT"/>
+        </w:rPr>
+        <w:t>HTML</w:t>
+      </w:r>
+      <w:r>
+        <w:rPr>
+          <w:rFonts w:ascii="Arial" w:hAnsi="Arial" w:cs="Arial"/>
+          <w:color w:val="000000" w:themeColor="text1"/>
+          <w:lang w:val="de-AT"/>
+        </w:rPr>
+        <w:t>:</w:t>
+      </w:r>
+      <w:bookmarkEnd w:id="8"/>
+    </w:p>
+    <w:p>
+      <w:pPr>
         <w:pStyle w:val="Listenabsatz"/>
         <w:spacing w:line="276" w:lineRule="auto"/>
         <w:ind w:left="1080"/>
         <w:jc w:val="both"/>
         <w:rPr>
           <w:rFonts w:ascii="Arial" w:hAnsi="Arial" w:cs="Arial"/>
+          <w:lang w:val="de-AT"/>
+        </w:rPr>
+      </w:pPr>
+      <w:r>
+        <w:rPr>
+          <w:rFonts w:ascii="Arial" w:hAnsi="Arial" w:cs="Arial"/>
+          <w:lang w:val="de-AT"/>
+        </w:rPr>
+        <w:t>HTML</w:t>
+      </w:r>
+      <w:r>
+        <w:rPr>
+          <w:rFonts w:ascii="Arial" w:hAnsi="Arial" w:cs="Arial"/>
+          <w:lang w:val="de-AT"/>
+        </w:rPr>
+        <w:t xml:space="preserve"> ist eine textbasierte</w:t>
+      </w:r>
+      <w:r>
+        <w:rPr>
+          <w:rFonts w:ascii="Arial" w:hAnsi="Arial" w:cs="Arial"/>
+          <w:lang w:val="de-AT"/>
+        </w:rPr>
+        <w:t xml:space="preserve"> </w:t>
+      </w:r>
+      <w:hyperlink r:id="rId28" w:tooltip="Auszeichnungssprache" w:history="1">
+        <w:r>
+          <w:rPr>
+            <w:rFonts w:ascii="Arial" w:hAnsi="Arial" w:cs="Arial"/>
+            <w:lang w:val="de-AT"/>
+          </w:rPr>
+          <w:t>Auszeichnungssprache</w:t>
+        </w:r>
+      </w:hyperlink>
+      <w:r>
+        <w:rPr>
+          <w:rFonts w:ascii="Arial" w:hAnsi="Arial" w:cs="Arial"/>
+          <w:lang w:val="de-AT"/>
+        </w:rPr>
+        <w:t xml:space="preserve"> zur Strukturierung</w:t>
+      </w:r>
+      <w:r>
+        <w:rPr>
+          <w:rFonts w:ascii="Arial" w:hAnsi="Arial" w:cs="Arial"/>
+          <w:lang w:val="de-AT"/>
+        </w:rPr>
+        <w:t xml:space="preserve"> </w:t>
+      </w:r>
+      <w:hyperlink r:id="rId29" w:tooltip="Elektronisches Dokument" w:history="1">
+        <w:r>
+          <w:rPr>
+            <w:rFonts w:ascii="Arial" w:hAnsi="Arial" w:cs="Arial"/>
+            <w:lang w:val="de-AT"/>
+          </w:rPr>
+          <w:t>digitaler Dokumente</w:t>
+        </w:r>
+      </w:hyperlink>
+      <w:r>
+        <w:rPr>
+          <w:rFonts w:ascii="Arial" w:hAnsi="Arial" w:cs="Arial"/>
+          <w:lang w:val="de-AT"/>
+        </w:rPr>
+        <w:t xml:space="preserve"> wie</w:t>
+      </w:r>
+      <w:r>
+        <w:rPr>
+          <w:rFonts w:ascii="Arial" w:hAnsi="Arial" w:cs="Arial"/>
+          <w:lang w:val="de-AT"/>
+        </w:rPr>
+        <w:t xml:space="preserve"> </w:t>
+      </w:r>
+      <w:hyperlink r:id="rId30" w:tooltip="Textdatei" w:history="1">
+        <w:r>
+          <w:rPr>
+            <w:rFonts w:ascii="Arial" w:hAnsi="Arial" w:cs="Arial"/>
+            <w:lang w:val="de-AT"/>
+          </w:rPr>
+          <w:t>Texte</w:t>
+        </w:r>
+      </w:hyperlink>
+      <w:r>
+        <w:rPr>
+          <w:rFonts w:ascii="Arial" w:hAnsi="Arial" w:cs="Arial"/>
+          <w:lang w:val="de-AT"/>
+        </w:rPr>
+        <w:t xml:space="preserve"> mit</w:t>
+      </w:r>
+      <w:r>
+        <w:rPr>
+          <w:rFonts w:ascii="Arial" w:hAnsi="Arial" w:cs="Arial"/>
+          <w:lang w:val="de-AT"/>
+        </w:rPr>
+        <w:t xml:space="preserve"> </w:t>
+      </w:r>
+      <w:hyperlink r:id="rId31" w:tooltip="Hyperlink" w:history="1">
+        <w:r>
+          <w:rPr>
+            <w:rFonts w:ascii="Arial" w:hAnsi="Arial" w:cs="Arial"/>
+            <w:lang w:val="de-AT"/>
+          </w:rPr>
+          <w:t>Hyperlinks</w:t>
+        </w:r>
+      </w:hyperlink>
+      <w:r>
+        <w:rPr>
+          <w:rFonts w:ascii="Arial" w:hAnsi="Arial" w:cs="Arial"/>
+          <w:lang w:val="de-AT"/>
+        </w:rPr>
+        <w:t>,</w:t>
+      </w:r>
+      <w:r>
+        <w:rPr>
+          <w:rFonts w:ascii="Arial" w:hAnsi="Arial" w:cs="Arial"/>
+          <w:lang w:val="de-AT"/>
+        </w:rPr>
+        <w:t xml:space="preserve"> </w:t>
+      </w:r>
+      <w:hyperlink r:id="rId32" w:tooltip="Bilddatei" w:history="1">
+        <w:r>
+          <w:rPr>
+            <w:rFonts w:ascii="Arial" w:hAnsi="Arial" w:cs="Arial"/>
+            <w:lang w:val="de-AT"/>
+          </w:rPr>
+          <w:t>Bildern</w:t>
+        </w:r>
+      </w:hyperlink>
+      <w:r>
+        <w:rPr>
+          <w:rFonts w:ascii="Arial" w:hAnsi="Arial" w:cs="Arial"/>
+          <w:lang w:val="de-AT"/>
+        </w:rPr>
+        <w:t xml:space="preserve"> und anderen Inhalten.</w:t>
+      </w:r>
+      <w:r>
+        <w:rPr>
+          <w:rFonts w:ascii="Arial" w:hAnsi="Arial" w:cs="Arial"/>
+          <w:lang w:val="de-AT"/>
+        </w:rPr>
+        <w:t xml:space="preserve"> </w:t>
+      </w:r>
+      <w:hyperlink r:id="rId33" w:tooltip="Webseite" w:history="1">
+        <w:r>
+          <w:rPr>
+            <w:rFonts w:ascii="Arial" w:hAnsi="Arial" w:cs="Arial"/>
+            <w:lang w:val="de-AT"/>
+          </w:rPr>
+          <w:t>HTML-Dokumente</w:t>
+        </w:r>
+      </w:hyperlink>
+      <w:r>
+        <w:rPr>
+          <w:rFonts w:ascii="Arial" w:hAnsi="Arial" w:cs="Arial"/>
+          <w:lang w:val="de-AT"/>
+        </w:rPr>
+        <w:t xml:space="preserve"> </w:t>
+      </w:r>
+      <w:r>
+        <w:rPr>
+          <w:rFonts w:ascii="Arial" w:hAnsi="Arial" w:cs="Arial"/>
+          <w:lang w:val="de-AT"/>
+        </w:rPr>
+        <w:t>sind die Grundlage des</w:t>
+      </w:r>
+      <w:r>
+        <w:rPr>
+          <w:rFonts w:ascii="Arial" w:hAnsi="Arial" w:cs="Arial"/>
+          <w:lang w:val="de-AT"/>
+        </w:rPr>
+        <w:t xml:space="preserve"> „</w:t>
+      </w:r>
+      <w:r>
+        <w:rPr>
+          <w:rFonts w:ascii="Arial" w:hAnsi="Arial" w:cs="Arial"/>
+          <w:lang w:val="de-AT"/>
+        </w:rPr>
+        <w:t>World Wide Web”</w:t>
+      </w:r>
+      <w:r>
+        <w:rPr>
+          <w:rFonts w:ascii="Arial" w:hAnsi="Arial" w:cs="Arial"/>
+          <w:lang w:val="de-AT"/>
+        </w:rPr>
+        <w:t xml:space="preserve"> </w:t>
+      </w:r>
+      <w:r>
+        <w:rPr>
+          <w:rFonts w:ascii="Arial" w:hAnsi="Arial" w:cs="Arial"/>
+          <w:lang w:val="de-AT"/>
+        </w:rPr>
+        <w:t>und werden von</w:t>
+      </w:r>
+      <w:r>
+        <w:rPr>
+          <w:rFonts w:ascii="Arial" w:hAnsi="Arial" w:cs="Arial"/>
+          <w:lang w:val="de-AT"/>
+        </w:rPr>
+        <w:t xml:space="preserve"> </w:t>
+      </w:r>
+      <w:hyperlink r:id="rId34" w:tooltip="Webbrowser" w:history="1">
+        <w:r>
+          <w:rPr>
+            <w:rFonts w:ascii="Arial" w:hAnsi="Arial" w:cs="Arial"/>
+            <w:lang w:val="de-AT"/>
+          </w:rPr>
+          <w:t>Webbrowsern</w:t>
+        </w:r>
+      </w:hyperlink>
+      <w:r>
+        <w:rPr>
+          <w:rFonts w:ascii="Arial" w:hAnsi="Arial" w:cs="Arial"/>
+          <w:lang w:val="de-AT"/>
+        </w:rPr>
+        <w:t xml:space="preserve"> </w:t>
+      </w:r>
+      <w:r>
+        <w:rPr>
+          <w:rFonts w:ascii="Arial" w:hAnsi="Arial" w:cs="Arial"/>
+          <w:lang w:val="de-AT"/>
+        </w:rPr>
+        <w:t>dargestellt. Neben den vom Browser angezeigten Inhalten können HTML-Dateien zusätzliche Angaben in Form von</w:t>
+      </w:r>
+      <w:r>
+        <w:rPr>
+          <w:rFonts w:ascii="Arial" w:hAnsi="Arial" w:cs="Arial"/>
+          <w:lang w:val="de-AT"/>
+        </w:rPr>
+        <w:t xml:space="preserve"> </w:t>
+      </w:r>
+      <w:hyperlink r:id="rId35" w:tooltip="Metadaten" w:history="1">
+        <w:r>
+          <w:rPr>
+            <w:rFonts w:ascii="Arial" w:hAnsi="Arial" w:cs="Arial"/>
+            <w:lang w:val="de-AT"/>
+          </w:rPr>
+          <w:t>Metainformationen</w:t>
+        </w:r>
+      </w:hyperlink>
+      <w:r>
+        <w:rPr>
+          <w:rFonts w:ascii="Arial" w:hAnsi="Arial" w:cs="Arial"/>
+          <w:lang w:val="de-AT"/>
+        </w:rPr>
+        <w:t xml:space="preserve"> </w:t>
+      </w:r>
+      <w:r>
+        <w:rPr>
+          <w:rFonts w:ascii="Arial" w:hAnsi="Arial" w:cs="Arial"/>
+          <w:lang w:val="de-AT"/>
+        </w:rPr>
+        <w:t>enthalten, z.</w:t>
+      </w:r>
+      <w:r>
+        <w:rPr>
+          <w:rFonts w:ascii="Arial" w:hAnsi="Arial" w:cs="Arial"/>
+          <w:lang w:val="de-AT"/>
+        </w:rPr>
+        <w:t>B. über die im Text verwendeten </w:t>
+      </w:r>
+      <w:hyperlink r:id="rId36" w:tooltip="Einzelsprache" w:history="1">
+        <w:r>
+          <w:rPr>
+            <w:rFonts w:ascii="Arial" w:hAnsi="Arial" w:cs="Arial"/>
+            <w:lang w:val="de-AT"/>
+          </w:rPr>
+          <w:t>Sprachen</w:t>
+        </w:r>
+      </w:hyperlink>
+      <w:r>
+        <w:rPr>
+          <w:rFonts w:ascii="Arial" w:hAnsi="Arial" w:cs="Arial"/>
+          <w:lang w:val="de-AT"/>
+        </w:rPr>
+        <w:t>, den</w:t>
+      </w:r>
+      <w:r>
+        <w:rPr>
+          <w:rFonts w:ascii="Arial" w:hAnsi="Arial" w:cs="Arial"/>
+          <w:lang w:val="de-AT"/>
+        </w:rPr>
+        <w:t xml:space="preserve"> </w:t>
+      </w:r>
+      <w:hyperlink r:id="rId37" w:tooltip="Autor" w:history="1">
+        <w:r>
+          <w:rPr>
+            <w:rFonts w:ascii="Arial" w:hAnsi="Arial" w:cs="Arial"/>
+            <w:lang w:val="de-AT"/>
+          </w:rPr>
+          <w:t>Autor</w:t>
+        </w:r>
+      </w:hyperlink>
+      <w:r>
+        <w:rPr>
+          <w:rFonts w:ascii="Arial" w:hAnsi="Arial" w:cs="Arial"/>
+          <w:lang w:val="de-AT"/>
+        </w:rPr>
+        <w:t xml:space="preserve"> </w:t>
+      </w:r>
+      <w:r>
+        <w:rPr>
+          <w:rFonts w:ascii="Arial" w:hAnsi="Arial" w:cs="Arial"/>
+          <w:lang w:val="de-AT"/>
+        </w:rPr>
+        <w:t>oder den zusammengefassten Inhalt des Textes.</w:t>
+      </w:r>
+    </w:p>
+    <w:p>
+      <w:pPr>
+        <w:pStyle w:val="Listenabsatz"/>
+        <w:spacing w:line="276" w:lineRule="auto"/>
+        <w:ind w:left="1080"/>
+        <w:jc w:val="both"/>
+        <w:rPr>
+          <w:rFonts w:ascii="Arial" w:hAnsi="Arial" w:cs="Arial"/>
           <w:color w:val="000000" w:themeColor="text1"/>
           <w:sz w:val="23"/>
           <w:szCs w:val="23"/>
@@ -3480,10 +4362,661 @@
     </w:p>
     <w:p>
       <w:pPr>
+        <w:pStyle w:val="berschrift3"/>
+        <w:spacing w:after="120"/>
+        <w:ind w:firstLine="709"/>
+        <w:rPr>
+          <w:rFonts w:ascii="Arial" w:hAnsi="Arial" w:cs="Arial"/>
+          <w:color w:val="000000" w:themeColor="text1"/>
+          <w:lang w:val="de-AT"/>
+        </w:rPr>
+      </w:pPr>
+      <w:bookmarkStart w:id="9" w:name="_Toc466831867"/>
+      <w:r>
+        <w:rPr>
+          <w:rFonts w:ascii="Arial" w:hAnsi="Arial" w:cs="Arial"/>
+          <w:color w:val="000000" w:themeColor="text1"/>
+          <w:lang w:val="de-AT"/>
+        </w:rPr>
+        <w:lastRenderedPageBreak/>
+        <w:t>1.2.</w:t>
+      </w:r>
+      <w:r>
+        <w:rPr>
+          <w:rFonts w:ascii="Arial" w:hAnsi="Arial" w:cs="Arial"/>
+          <w:color w:val="000000" w:themeColor="text1"/>
+          <w:lang w:val="de-AT"/>
+        </w:rPr>
+        <w:t>7</w:t>
+      </w:r>
+      <w:r>
+        <w:rPr>
+          <w:rFonts w:ascii="Arial" w:hAnsi="Arial" w:cs="Arial"/>
+          <w:color w:val="000000" w:themeColor="text1"/>
+          <w:lang w:val="de-AT"/>
+        </w:rPr>
+        <w:tab/>
+      </w:r>
+      <w:proofErr w:type="spellStart"/>
+      <w:r>
+        <w:rPr>
+          <w:rFonts w:ascii="Arial" w:hAnsi="Arial" w:cs="Arial"/>
+          <w:color w:val="000000" w:themeColor="text1"/>
+          <w:lang w:val="de-AT"/>
+        </w:rPr>
+        <w:t>AngularJS</w:t>
+      </w:r>
+      <w:proofErr w:type="spellEnd"/>
+      <w:r>
+        <w:rPr>
+          <w:rFonts w:ascii="Arial" w:hAnsi="Arial" w:cs="Arial"/>
+          <w:color w:val="000000" w:themeColor="text1"/>
+          <w:lang w:val="de-AT"/>
+        </w:rPr>
+        <w:t>:</w:t>
+      </w:r>
+      <w:bookmarkEnd w:id="9"/>
+    </w:p>
+    <w:p>
+      <w:pPr>
         <w:spacing w:line="276" w:lineRule="auto"/>
-        <w:rPr>
-          <w:rFonts w:ascii="Arial" w:hAnsi="Arial" w:cs="Arial"/>
-          <w:color w:val="000000" w:themeColor="text1"/>
+        <w:ind w:left="1080"/>
+        <w:jc w:val="both"/>
+        <w:rPr>
+          <w:rFonts w:ascii="Arial" w:hAnsi="Arial" w:cs="Arial"/>
+          <w:lang w:val="de-AT"/>
+        </w:rPr>
+      </w:pPr>
+      <w:proofErr w:type="spellStart"/>
+      <w:r>
+        <w:rPr>
+          <w:rFonts w:ascii="Arial" w:hAnsi="Arial" w:cs="Arial"/>
+          <w:lang w:val="de-AT"/>
+        </w:rPr>
+        <w:t>AngularJS</w:t>
+      </w:r>
+      <w:proofErr w:type="spellEnd"/>
+      <w:r>
+        <w:rPr>
+          <w:rFonts w:ascii="Arial" w:hAnsi="Arial" w:cs="Arial"/>
+          <w:lang w:val="de-AT"/>
+        </w:rPr>
+        <w:t xml:space="preserve"> ist ein</w:t>
+      </w:r>
+      <w:r>
+        <w:rPr>
+          <w:rFonts w:ascii="Arial" w:hAnsi="Arial" w:cs="Arial"/>
+          <w:lang w:val="de-AT"/>
+        </w:rPr>
+        <w:t xml:space="preserve"> </w:t>
+      </w:r>
+      <w:hyperlink r:id="rId38" w:tooltip="Clientseitige Anwendung" w:history="1">
+        <w:proofErr w:type="spellStart"/>
+        <w:r>
+          <w:rPr>
+            <w:rFonts w:ascii="Arial" w:hAnsi="Arial" w:cs="Arial"/>
+            <w:lang w:val="de-AT"/>
+          </w:rPr>
+          <w:t>clientseitiges</w:t>
+        </w:r>
+        <w:proofErr w:type="spellEnd"/>
+      </w:hyperlink>
+      <w:r>
+        <w:rPr>
+          <w:rFonts w:ascii="Arial" w:hAnsi="Arial" w:cs="Arial"/>
+          <w:lang w:val="de-AT"/>
+        </w:rPr>
+        <w:t xml:space="preserve"> </w:t>
+      </w:r>
+      <w:hyperlink r:id="rId39" w:tooltip="JavaScript" w:history="1">
+        <w:r>
+          <w:rPr>
+            <w:rFonts w:ascii="Arial" w:hAnsi="Arial" w:cs="Arial"/>
+            <w:lang w:val="de-AT"/>
+          </w:rPr>
+          <w:t>JavaScript</w:t>
+        </w:r>
+      </w:hyperlink>
+      <w:r>
+        <w:rPr>
+          <w:rFonts w:ascii="Arial" w:hAnsi="Arial" w:cs="Arial"/>
+          <w:lang w:val="de-AT"/>
+        </w:rPr>
+        <w:t>-</w:t>
+      </w:r>
+      <w:hyperlink r:id="rId40" w:tooltip="Webframework" w:history="1">
+        <w:r>
+          <w:rPr>
+            <w:rFonts w:ascii="Arial" w:hAnsi="Arial" w:cs="Arial"/>
+            <w:lang w:val="de-AT"/>
+          </w:rPr>
+          <w:t>Webframework</w:t>
+        </w:r>
+      </w:hyperlink>
+      <w:r>
+        <w:rPr>
+          <w:rFonts w:ascii="Arial" w:hAnsi="Arial" w:cs="Arial"/>
+          <w:lang w:val="de-AT"/>
+        </w:rPr>
+        <w:t xml:space="preserve"> </w:t>
+      </w:r>
+      <w:r>
+        <w:rPr>
+          <w:rFonts w:ascii="Arial" w:hAnsi="Arial" w:cs="Arial"/>
+          <w:lang w:val="de-AT"/>
+        </w:rPr>
+        <w:t>zur Erstellung von</w:t>
+      </w:r>
+      <w:r>
+        <w:rPr>
+          <w:rFonts w:ascii="Arial" w:hAnsi="Arial" w:cs="Arial"/>
+          <w:lang w:val="de-AT"/>
+        </w:rPr>
+        <w:t xml:space="preserve"> </w:t>
+      </w:r>
+      <w:hyperlink r:id="rId41" w:tooltip="Single-page-Webanwendung" w:history="1">
+        <w:r>
+          <w:rPr>
+            <w:rFonts w:ascii="Arial" w:hAnsi="Arial" w:cs="Arial"/>
+            <w:lang w:val="de-AT"/>
+          </w:rPr>
+          <w:t>Single-</w:t>
+        </w:r>
+        <w:proofErr w:type="spellStart"/>
+        <w:r>
+          <w:rPr>
+            <w:rFonts w:ascii="Arial" w:hAnsi="Arial" w:cs="Arial"/>
+            <w:lang w:val="de-AT"/>
+          </w:rPr>
+          <w:t>page</w:t>
+        </w:r>
+        <w:proofErr w:type="spellEnd"/>
+        <w:r>
+          <w:rPr>
+            <w:rFonts w:ascii="Arial" w:hAnsi="Arial" w:cs="Arial"/>
+            <w:lang w:val="de-AT"/>
+          </w:rPr>
+          <w:t>-Webanwendungen</w:t>
+        </w:r>
+      </w:hyperlink>
+      <w:r>
+        <w:rPr>
+          <w:rFonts w:ascii="Arial" w:hAnsi="Arial" w:cs="Arial"/>
+          <w:lang w:val="de-AT"/>
+        </w:rPr>
+        <w:t xml:space="preserve"> </w:t>
+      </w:r>
+      <w:r>
+        <w:rPr>
+          <w:rFonts w:ascii="Arial" w:hAnsi="Arial" w:cs="Arial"/>
+          <w:lang w:val="de-AT"/>
+        </w:rPr>
+        <w:t>nach einem</w:t>
+      </w:r>
+      <w:r>
+        <w:rPr>
+          <w:rFonts w:ascii="Arial" w:hAnsi="Arial" w:cs="Arial"/>
+          <w:lang w:val="de-AT"/>
+        </w:rPr>
+        <w:t xml:space="preserve"> </w:t>
+      </w:r>
+      <w:hyperlink r:id="rId42" w:tooltip="Model View ViewModel" w:history="1">
+        <w:r>
+          <w:rPr>
+            <w:rFonts w:ascii="Arial" w:hAnsi="Arial" w:cs="Arial"/>
+            <w:lang w:val="de-AT"/>
+          </w:rPr>
+          <w:t>Model-View-</w:t>
+        </w:r>
+        <w:proofErr w:type="spellStart"/>
+        <w:r>
+          <w:rPr>
+            <w:rFonts w:ascii="Arial" w:hAnsi="Arial" w:cs="Arial"/>
+            <w:lang w:val="de-AT"/>
+          </w:rPr>
+          <w:t>ViewModel</w:t>
+        </w:r>
+        <w:proofErr w:type="spellEnd"/>
+      </w:hyperlink>
+      <w:r>
+        <w:rPr>
+          <w:rFonts w:ascii="Arial" w:hAnsi="Arial" w:cs="Arial"/>
+          <w:lang w:val="de-AT"/>
+        </w:rPr>
+        <w:t xml:space="preserve">-Muster. Die </w:t>
+      </w:r>
+      <w:hyperlink r:id="rId43" w:tooltip="Softwareentwicklung" w:history="1">
+        <w:r>
+          <w:rPr>
+            <w:rFonts w:ascii="Arial" w:hAnsi="Arial" w:cs="Arial"/>
+            <w:lang w:val="de-AT"/>
+          </w:rPr>
+          <w:t>Softwareentwicklung</w:t>
+        </w:r>
+      </w:hyperlink>
+      <w:r>
+        <w:rPr>
+          <w:rFonts w:ascii="Arial" w:hAnsi="Arial" w:cs="Arial"/>
+          <w:lang w:val="de-AT"/>
+        </w:rPr>
+        <w:t xml:space="preserve"> und das </w:t>
+      </w:r>
+      <w:hyperlink r:id="rId44" w:tooltip="Komponententest" w:history="1">
+        <w:r>
+          <w:rPr>
+            <w:rFonts w:ascii="Arial" w:hAnsi="Arial" w:cs="Arial"/>
+            <w:lang w:val="de-AT"/>
+          </w:rPr>
+          <w:t>Komponententesten</w:t>
+        </w:r>
+      </w:hyperlink>
+      <w:r>
+        <w:rPr>
+          <w:rFonts w:ascii="Arial" w:hAnsi="Arial" w:cs="Arial"/>
+          <w:lang w:val="de-AT"/>
+        </w:rPr>
+        <w:t xml:space="preserve"> können damit vereinfacht werden. Angular basiert auf der </w:t>
+      </w:r>
+      <w:proofErr w:type="spellStart"/>
+      <w:r>
+        <w:rPr>
+          <w:rFonts w:ascii="Arial" w:hAnsi="Arial" w:cs="Arial"/>
+          <w:lang w:val="de-AT"/>
+        </w:rPr>
+        <w:t>clientseitigen</w:t>
+      </w:r>
+      <w:proofErr w:type="spellEnd"/>
+      <w:r>
+        <w:rPr>
+          <w:rFonts w:ascii="Arial" w:hAnsi="Arial" w:cs="Arial"/>
+          <w:lang w:val="de-AT"/>
+        </w:rPr>
+        <w:t xml:space="preserve"> Generierung von</w:t>
+      </w:r>
+      <w:r>
+        <w:rPr>
+          <w:rFonts w:ascii="Arial" w:hAnsi="Arial" w:cs="Arial"/>
+          <w:lang w:val="de-AT"/>
+        </w:rPr>
+        <w:t xml:space="preserve"> </w:t>
+      </w:r>
+      <w:hyperlink r:id="rId45" w:tooltip="Hypertext Markup Language" w:history="1">
+        <w:r>
+          <w:rPr>
+            <w:rFonts w:ascii="Arial" w:hAnsi="Arial" w:cs="Arial"/>
+            <w:lang w:val="de-AT"/>
+          </w:rPr>
+          <w:t>HTML</w:t>
+        </w:r>
+      </w:hyperlink>
+      <w:r>
+        <w:rPr>
+          <w:rFonts w:ascii="Arial" w:hAnsi="Arial" w:cs="Arial"/>
+          <w:lang w:val="de-AT"/>
+        </w:rPr>
+        <w:t>-Ansichten und Erweiterungen des Vokabulars von HTML.</w:t>
+      </w:r>
+    </w:p>
+    <w:p>
+      <w:pPr>
+        <w:pStyle w:val="Listenabsatz"/>
+        <w:spacing w:line="276" w:lineRule="auto"/>
+        <w:ind w:left="1080"/>
+        <w:jc w:val="both"/>
+        <w:rPr>
+          <w:rFonts w:ascii="Arial" w:hAnsi="Arial" w:cs="Arial"/>
+          <w:color w:val="000000" w:themeColor="text1"/>
+          <w:sz w:val="23"/>
+          <w:szCs w:val="23"/>
+          <w:lang w:val="de-AT"/>
+        </w:rPr>
+      </w:pPr>
+    </w:p>
+    <w:p>
+      <w:pPr>
+        <w:pStyle w:val="berschrift3"/>
+        <w:spacing w:after="120"/>
+        <w:ind w:firstLine="709"/>
+        <w:rPr>
+          <w:rFonts w:ascii="Arial" w:hAnsi="Arial" w:cs="Arial"/>
+          <w:color w:val="000000" w:themeColor="text1"/>
+          <w:lang w:val="de-AT"/>
+        </w:rPr>
+      </w:pPr>
+      <w:bookmarkStart w:id="10" w:name="_Toc466831868"/>
+      <w:r>
+        <w:rPr>
+          <w:rFonts w:ascii="Arial" w:hAnsi="Arial" w:cs="Arial"/>
+          <w:color w:val="000000" w:themeColor="text1"/>
+          <w:lang w:val="de-AT"/>
+        </w:rPr>
+        <w:t>1.2.</w:t>
+      </w:r>
+      <w:r>
+        <w:rPr>
+          <w:rFonts w:ascii="Arial" w:hAnsi="Arial" w:cs="Arial"/>
+          <w:color w:val="000000" w:themeColor="text1"/>
+          <w:lang w:val="de-AT"/>
+        </w:rPr>
+        <w:t>8</w:t>
+      </w:r>
+      <w:r>
+        <w:rPr>
+          <w:rFonts w:ascii="Arial" w:hAnsi="Arial" w:cs="Arial"/>
+          <w:color w:val="000000" w:themeColor="text1"/>
+          <w:lang w:val="de-AT"/>
+        </w:rPr>
+        <w:tab/>
+      </w:r>
+      <w:r>
+        <w:rPr>
+          <w:rFonts w:ascii="Arial" w:hAnsi="Arial" w:cs="Arial"/>
+          <w:color w:val="000000" w:themeColor="text1"/>
+          <w:lang w:val="de-AT"/>
+        </w:rPr>
+        <w:t>HTTP</w:t>
+      </w:r>
+      <w:r>
+        <w:rPr>
+          <w:rFonts w:ascii="Arial" w:hAnsi="Arial" w:cs="Arial"/>
+          <w:color w:val="000000" w:themeColor="text1"/>
+          <w:lang w:val="de-AT"/>
+        </w:rPr>
+        <w:t>:</w:t>
+      </w:r>
+      <w:bookmarkEnd w:id="10"/>
+    </w:p>
+    <w:p>
+      <w:pPr>
+        <w:spacing w:line="276" w:lineRule="auto"/>
+        <w:ind w:left="1050"/>
+        <w:jc w:val="both"/>
+        <w:rPr>
+          <w:rFonts w:ascii="Arial" w:hAnsi="Arial" w:cs="Arial"/>
+          <w:lang w:val="de-AT"/>
+        </w:rPr>
+      </w:pPr>
+      <w:r>
+        <w:rPr>
+          <w:rFonts w:ascii="Arial" w:hAnsi="Arial" w:cs="Arial"/>
+          <w:lang w:val="de-AT"/>
+        </w:rPr>
+        <w:t>Das</w:t>
+      </w:r>
+      <w:r>
+        <w:rPr>
+          <w:rFonts w:ascii="Arial" w:hAnsi="Arial" w:cs="Arial"/>
+          <w:lang w:val="de-AT"/>
+        </w:rPr>
+        <w:t xml:space="preserve"> </w:t>
+      </w:r>
+      <w:r>
+        <w:rPr>
+          <w:rFonts w:ascii="Arial" w:hAnsi="Arial" w:cs="Arial"/>
+          <w:lang w:val="de-AT"/>
+        </w:rPr>
+        <w:t>Hypertext Transfer Protocol</w:t>
+      </w:r>
+      <w:r>
+        <w:rPr>
+          <w:rFonts w:ascii="Arial" w:hAnsi="Arial" w:cs="Arial"/>
+          <w:lang w:val="de-AT"/>
+        </w:rPr>
+        <w:t xml:space="preserve"> (HTTP) </w:t>
+      </w:r>
+      <w:r>
+        <w:rPr>
+          <w:rFonts w:ascii="Arial" w:hAnsi="Arial" w:cs="Arial"/>
+          <w:lang w:val="de-AT"/>
+        </w:rPr>
+        <w:t>ist ein</w:t>
+      </w:r>
+      <w:r>
+        <w:rPr>
+          <w:rFonts w:ascii="Arial" w:hAnsi="Arial" w:cs="Arial"/>
+          <w:lang w:val="de-AT"/>
+        </w:rPr>
+        <w:t xml:space="preserve"> </w:t>
+      </w:r>
+      <w:hyperlink r:id="rId46" w:tooltip="Zustandslosigkeit" w:history="1">
+        <w:r>
+          <w:rPr>
+            <w:rFonts w:ascii="Arial" w:hAnsi="Arial" w:cs="Arial"/>
+            <w:lang w:val="de-AT"/>
+          </w:rPr>
+          <w:t>zustandsloses</w:t>
+        </w:r>
+      </w:hyperlink>
+      <w:r>
+        <w:rPr>
+          <w:rFonts w:ascii="Arial" w:hAnsi="Arial" w:cs="Arial"/>
+          <w:lang w:val="de-AT"/>
+        </w:rPr>
+        <w:t xml:space="preserve"> </w:t>
+      </w:r>
+      <w:hyperlink r:id="rId47" w:tooltip="Netzwerkprotokoll" w:history="1">
+        <w:r>
+          <w:rPr>
+            <w:rFonts w:ascii="Arial" w:hAnsi="Arial" w:cs="Arial"/>
+            <w:lang w:val="de-AT"/>
+          </w:rPr>
+          <w:t>Protokoll</w:t>
+        </w:r>
+      </w:hyperlink>
+      <w:r>
+        <w:rPr>
+          <w:rFonts w:ascii="Arial" w:hAnsi="Arial" w:cs="Arial"/>
+          <w:lang w:val="de-AT"/>
+        </w:rPr>
+        <w:t xml:space="preserve"> </w:t>
+      </w:r>
+      <w:r>
+        <w:rPr>
+          <w:rFonts w:ascii="Arial" w:hAnsi="Arial" w:cs="Arial"/>
+          <w:lang w:val="de-AT"/>
+        </w:rPr>
+        <w:t>zur Übertragung von</w:t>
+      </w:r>
+      <w:r>
+        <w:rPr>
+          <w:rFonts w:ascii="Arial" w:hAnsi="Arial" w:cs="Arial"/>
+          <w:lang w:val="de-AT"/>
+        </w:rPr>
+        <w:t xml:space="preserve"> </w:t>
+      </w:r>
+      <w:hyperlink r:id="rId48" w:tooltip="Daten" w:history="1">
+        <w:r>
+          <w:rPr>
+            <w:rFonts w:ascii="Arial" w:hAnsi="Arial" w:cs="Arial"/>
+            <w:lang w:val="de-AT"/>
+          </w:rPr>
+          <w:t>Daten</w:t>
+        </w:r>
+      </w:hyperlink>
+      <w:r>
+        <w:rPr>
+          <w:rFonts w:ascii="Arial" w:hAnsi="Arial" w:cs="Arial"/>
+          <w:lang w:val="de-AT"/>
+        </w:rPr>
+        <w:t xml:space="preserve"> </w:t>
+      </w:r>
+      <w:r>
+        <w:rPr>
+          <w:rFonts w:ascii="Arial" w:hAnsi="Arial" w:cs="Arial"/>
+          <w:lang w:val="de-AT"/>
+        </w:rPr>
+        <w:t>auf der</w:t>
+      </w:r>
+      <w:r>
+        <w:rPr>
+          <w:rFonts w:ascii="Arial" w:hAnsi="Arial" w:cs="Arial"/>
+          <w:lang w:val="de-AT"/>
+        </w:rPr>
+        <w:t xml:space="preserve"> </w:t>
+      </w:r>
+      <w:hyperlink r:id="rId49" w:anchor="Schicht_7_.E2.80.93_Anwendungsschicht_.28Application_Layer.29" w:tooltip="OSI-Modell" w:history="1">
+        <w:r>
+          <w:rPr>
+            <w:rFonts w:ascii="Arial" w:hAnsi="Arial" w:cs="Arial"/>
+            <w:lang w:val="de-AT"/>
+          </w:rPr>
+          <w:t>Anwendungsschicht</w:t>
+        </w:r>
+      </w:hyperlink>
+      <w:r>
+        <w:rPr>
+          <w:rFonts w:ascii="Arial" w:hAnsi="Arial" w:cs="Arial"/>
+          <w:lang w:val="de-AT"/>
+        </w:rPr>
+        <w:t xml:space="preserve"> </w:t>
+      </w:r>
+      <w:r>
+        <w:rPr>
+          <w:rFonts w:ascii="Arial" w:hAnsi="Arial" w:cs="Arial"/>
+          <w:lang w:val="de-AT"/>
+        </w:rPr>
+        <w:t>über ein</w:t>
+      </w:r>
+      <w:r>
+        <w:rPr>
+          <w:rFonts w:ascii="Arial" w:hAnsi="Arial" w:cs="Arial"/>
+          <w:lang w:val="de-AT"/>
+        </w:rPr>
+        <w:t xml:space="preserve"> </w:t>
+      </w:r>
+      <w:hyperlink r:id="rId50" w:tooltip="Rechnernetz" w:history="1">
+        <w:r>
+          <w:rPr>
+            <w:rFonts w:ascii="Arial" w:hAnsi="Arial" w:cs="Arial"/>
+            <w:lang w:val="de-AT"/>
+          </w:rPr>
+          <w:t>Rechnernetz</w:t>
+        </w:r>
+      </w:hyperlink>
+      <w:r>
+        <w:rPr>
+          <w:rFonts w:ascii="Arial" w:hAnsi="Arial" w:cs="Arial"/>
+          <w:lang w:val="de-AT"/>
+        </w:rPr>
+        <w:t>. Es wird hauptsächlich eingesetzt, um</w:t>
+      </w:r>
+      <w:r>
+        <w:rPr>
+          <w:rFonts w:ascii="Arial" w:hAnsi="Arial" w:cs="Arial"/>
+          <w:lang w:val="de-AT"/>
+        </w:rPr>
+        <w:t xml:space="preserve"> </w:t>
+      </w:r>
+      <w:hyperlink r:id="rId51" w:tooltip="Webseite" w:history="1">
+        <w:r>
+          <w:rPr>
+            <w:rFonts w:ascii="Arial" w:hAnsi="Arial" w:cs="Arial"/>
+            <w:lang w:val="de-AT"/>
+          </w:rPr>
+          <w:t>Webseiten</w:t>
+        </w:r>
+      </w:hyperlink>
+      <w:r>
+        <w:rPr>
+          <w:rFonts w:ascii="Arial" w:hAnsi="Arial" w:cs="Arial"/>
+          <w:lang w:val="de-AT"/>
+        </w:rPr>
+        <w:t xml:space="preserve"> </w:t>
+      </w:r>
+      <w:r>
+        <w:rPr>
+          <w:rFonts w:ascii="Arial" w:hAnsi="Arial" w:cs="Arial"/>
+          <w:lang w:val="de-AT"/>
+        </w:rPr>
+        <w:t>(Hypertext-Dokumente) aus dem</w:t>
+      </w:r>
+      <w:r>
+        <w:rPr>
+          <w:rFonts w:ascii="Arial" w:hAnsi="Arial" w:cs="Arial"/>
+          <w:lang w:val="de-AT"/>
+        </w:rPr>
+        <w:t xml:space="preserve"> „</w:t>
+      </w:r>
+      <w:hyperlink r:id="rId52" w:tooltip="World Wide Web" w:history="1">
+        <w:r>
+          <w:rPr>
+            <w:rFonts w:ascii="Arial" w:hAnsi="Arial" w:cs="Arial"/>
+            <w:lang w:val="de-AT"/>
+          </w:rPr>
+          <w:t>World Wide Web</w:t>
+        </w:r>
+      </w:hyperlink>
+      <w:r>
+        <w:rPr>
+          <w:rFonts w:ascii="Arial" w:hAnsi="Arial" w:cs="Arial"/>
+          <w:lang w:val="de-AT"/>
+        </w:rPr>
+        <w:t>“</w:t>
+      </w:r>
+      <w:r>
+        <w:rPr>
+          <w:rFonts w:ascii="Arial" w:hAnsi="Arial" w:cs="Arial"/>
+          <w:lang w:val="de-AT"/>
+        </w:rPr>
+        <w:t xml:space="preserve"> in einen</w:t>
+      </w:r>
+      <w:r>
+        <w:rPr>
+          <w:rFonts w:ascii="Arial" w:hAnsi="Arial" w:cs="Arial"/>
+          <w:lang w:val="de-AT"/>
+        </w:rPr>
+        <w:t xml:space="preserve"> </w:t>
+      </w:r>
+      <w:hyperlink r:id="rId53" w:tooltip="Webbrowser" w:history="1">
+        <w:r>
+          <w:rPr>
+            <w:rFonts w:ascii="Arial" w:hAnsi="Arial" w:cs="Arial"/>
+            <w:lang w:val="de-AT"/>
+          </w:rPr>
+          <w:t>Webbrowser</w:t>
+        </w:r>
+      </w:hyperlink>
+      <w:r>
+        <w:rPr>
+          <w:rFonts w:ascii="Arial" w:hAnsi="Arial" w:cs="Arial"/>
+          <w:lang w:val="de-AT"/>
+        </w:rPr>
+        <w:t xml:space="preserve"> </w:t>
+      </w:r>
+      <w:r>
+        <w:rPr>
+          <w:rFonts w:ascii="Arial" w:hAnsi="Arial" w:cs="Arial"/>
+          <w:lang w:val="de-AT"/>
+        </w:rPr>
+        <w:t>zu laden. Es ist jedoch nicht prinzipiell darauf beschränkt und auch als allgemeines Dateiübertragungsprotokoll sehr verbreitet.</w:t>
+      </w:r>
+      <w:r>
+        <w:rPr>
+          <w:rFonts w:ascii="Arial" w:hAnsi="Arial" w:cs="Arial"/>
+          <w:lang w:val="de-AT"/>
+        </w:rPr>
+        <w:t xml:space="preserve"> Will ein Nutzer Informationen an eine Webseite senden, gibt es prinzipiell zwei Methoden. Die POST-Methode überträgt Daten </w:t>
+      </w:r>
+      <w:r>
+        <w:rPr>
+          <w:rFonts w:ascii="Arial" w:hAnsi="Arial" w:cs="Arial"/>
+          <w:lang w:val="de-AT"/>
+        </w:rPr>
+        <w:t>mit einer speziell dazu vorgesehenen Anfrageart im HTTP-Nachrichtenrumpf, so dass sie in der URL nicht sichtbar sind.</w:t>
+      </w:r>
+      <w:r>
+        <w:rPr>
+          <w:rFonts w:ascii="Arial" w:hAnsi="Arial" w:cs="Arial"/>
+          <w:lang w:val="de-AT"/>
+        </w:rPr>
+        <w:t xml:space="preserve"> Bei der GET-Methode hingegen sind die übertragenen Daten Teil der URL. </w:t>
+      </w:r>
+    </w:p>
+    <w:p>
+      <w:pPr>
+        <w:spacing w:line="276" w:lineRule="auto"/>
+        <w:rPr>
+          <w:rFonts w:ascii="Arial" w:hAnsi="Arial" w:cs="Arial"/>
           <w:lang w:val="de-AT"/>
         </w:rPr>
       </w:pPr>
@@ -3501,7 +5034,7 @@
           <w:lang w:val="de-AT"/>
         </w:rPr>
       </w:pPr>
-      <w:bookmarkStart w:id="7" w:name="_Toc466723119"/>
+      <w:bookmarkStart w:id="11" w:name="_Toc466831869"/>
       <w:r>
         <w:rPr>
           <w:rFonts w:ascii="Arial" w:hAnsi="Arial" w:cs="Arial"/>
@@ -3510,7 +5043,203 @@
         </w:rPr>
         <w:t>Implementierungssicht</w:t>
       </w:r>
-      <w:bookmarkEnd w:id="7"/>
+      <w:bookmarkEnd w:id="11"/>
+    </w:p>
+    <w:p>
+      <w:pPr>
+        <w:spacing w:line="276" w:lineRule="auto"/>
+        <w:rPr>
+          <w:rFonts w:ascii="Arial" w:hAnsi="Arial" w:cs="Arial"/>
+          <w:color w:val="000000" w:themeColor="text1"/>
+          <w:lang w:val="de-AT"/>
+        </w:rPr>
+      </w:pPr>
+    </w:p>
+    <w:p>
+      <w:pPr>
+        <w:spacing w:line="276" w:lineRule="auto"/>
+        <w:jc w:val="both"/>
+        <w:rPr>
+          <w:rFonts w:ascii="Arial" w:hAnsi="Arial" w:cs="Arial"/>
+          <w:color w:val="000000" w:themeColor="text1"/>
+          <w:lang w:val="de-AT"/>
+        </w:rPr>
+      </w:pPr>
+      <w:r>
+        <w:rPr>
+          <w:rFonts w:ascii="Arial" w:hAnsi="Arial" w:cs="Arial"/>
+          <w:color w:val="000000" w:themeColor="text1"/>
+          <w:lang w:val="de-AT"/>
+        </w:rPr>
+        <w:t xml:space="preserve">Im Frontend Bereich benutzen wir </w:t>
+      </w:r>
+      <w:r>
+        <w:rPr>
+          <w:rFonts w:ascii="Arial" w:hAnsi="Arial" w:cs="Arial"/>
+          <w:i/>
+          <w:color w:val="000000" w:themeColor="text1"/>
+          <w:lang w:val="de-AT"/>
+        </w:rPr>
+        <w:t>HTML</w:t>
+      </w:r>
+      <w:r>
+        <w:rPr>
+          <w:rFonts w:ascii="Arial" w:hAnsi="Arial" w:cs="Arial"/>
+          <w:color w:val="000000" w:themeColor="text1"/>
+          <w:lang w:val="de-AT"/>
+        </w:rPr>
+        <w:t xml:space="preserve"> und </w:t>
+      </w:r>
+      <w:proofErr w:type="spellStart"/>
+      <w:r>
+        <w:rPr>
+          <w:rFonts w:ascii="Arial" w:hAnsi="Arial" w:cs="Arial"/>
+          <w:i/>
+          <w:color w:val="000000" w:themeColor="text1"/>
+          <w:lang w:val="de-AT"/>
+        </w:rPr>
+        <w:t>AngularJS</w:t>
+      </w:r>
+      <w:proofErr w:type="spellEnd"/>
+      <w:r>
+        <w:rPr>
+          <w:rFonts w:ascii="Arial" w:hAnsi="Arial" w:cs="Arial"/>
+          <w:color w:val="000000" w:themeColor="text1"/>
+          <w:lang w:val="de-AT"/>
+        </w:rPr>
+        <w:t xml:space="preserve">. Im Backend haben wir mittels </w:t>
+      </w:r>
+      <w:proofErr w:type="spellStart"/>
+      <w:r>
+        <w:rPr>
+          <w:rFonts w:ascii="Arial" w:hAnsi="Arial" w:cs="Arial"/>
+          <w:i/>
+          <w:color w:val="000000" w:themeColor="text1"/>
+          <w:lang w:val="de-AT"/>
+        </w:rPr>
+        <w:t>N</w:t>
+      </w:r>
+      <w:r>
+        <w:rPr>
+          <w:rFonts w:ascii="Arial" w:hAnsi="Arial" w:cs="Arial"/>
+          <w:i/>
+          <w:color w:val="000000" w:themeColor="text1"/>
+          <w:lang w:val="de-AT"/>
+        </w:rPr>
+        <w:t>odeJS</w:t>
+      </w:r>
+      <w:proofErr w:type="spellEnd"/>
+      <w:r>
+        <w:rPr>
+          <w:rFonts w:ascii="Arial" w:hAnsi="Arial" w:cs="Arial"/>
+          <w:color w:val="000000" w:themeColor="text1"/>
+          <w:lang w:val="de-AT"/>
+        </w:rPr>
+        <w:t xml:space="preserve"> einen Server erstellt</w:t>
+      </w:r>
+      <w:r>
+        <w:rPr>
+          <w:rFonts w:ascii="Arial" w:hAnsi="Arial" w:cs="Arial"/>
+          <w:color w:val="000000" w:themeColor="text1"/>
+          <w:lang w:val="de-AT"/>
+        </w:rPr>
+        <w:t xml:space="preserve">. Als Protokoll wird das für Webseiten übliche </w:t>
+      </w:r>
+      <w:r>
+        <w:rPr>
+          <w:rFonts w:ascii="Arial" w:hAnsi="Arial" w:cs="Arial"/>
+          <w:i/>
+          <w:color w:val="000000" w:themeColor="text1"/>
+          <w:lang w:val="de-AT"/>
+        </w:rPr>
+        <w:t>HTTP</w:t>
+      </w:r>
+      <w:r>
+        <w:rPr>
+          <w:rFonts w:ascii="Arial" w:hAnsi="Arial" w:cs="Arial"/>
+          <w:color w:val="000000" w:themeColor="text1"/>
+          <w:lang w:val="de-AT"/>
+        </w:rPr>
+        <w:t xml:space="preserve"> (Protokoll) verwendet, wobei überwiegend die </w:t>
+      </w:r>
+      <w:r>
+        <w:rPr>
+          <w:rFonts w:ascii="Arial" w:hAnsi="Arial" w:cs="Arial"/>
+          <w:i/>
+          <w:color w:val="000000" w:themeColor="text1"/>
+          <w:lang w:val="de-AT"/>
+        </w:rPr>
+        <w:t>POST</w:t>
+      </w:r>
+      <w:r>
+        <w:rPr>
+          <w:rFonts w:ascii="Arial" w:hAnsi="Arial" w:cs="Arial"/>
+          <w:color w:val="000000" w:themeColor="text1"/>
+          <w:lang w:val="de-AT"/>
+        </w:rPr>
+        <w:t>-Methode bei Übertragungen seitens der Clients eingeleitet werden</w:t>
+      </w:r>
+      <w:r>
+        <w:rPr>
+          <w:rFonts w:ascii="Arial" w:hAnsi="Arial" w:cs="Arial"/>
+          <w:color w:val="000000" w:themeColor="text1"/>
+          <w:lang w:val="de-AT"/>
+        </w:rPr>
+        <w:t xml:space="preserve">. Auf die </w:t>
+      </w:r>
+      <w:proofErr w:type="spellStart"/>
+      <w:r>
+        <w:rPr>
+          <w:rFonts w:ascii="Arial" w:hAnsi="Arial" w:cs="Arial"/>
+          <w:i/>
+          <w:color w:val="000000" w:themeColor="text1"/>
+          <w:lang w:val="de-AT"/>
+        </w:rPr>
+        <w:t>mySQL</w:t>
+      </w:r>
+      <w:proofErr w:type="spellEnd"/>
+      <w:r>
+        <w:rPr>
+          <w:rFonts w:ascii="Arial" w:hAnsi="Arial" w:cs="Arial"/>
+          <w:color w:val="000000" w:themeColor="text1"/>
+          <w:lang w:val="de-AT"/>
+        </w:rPr>
+        <w:t xml:space="preserve"> Datenbank wird bei verschiedensten Einträgen zurückgegriffen und hiermit erfolgt auch die Datenhaltung. Über den Client werden dann über die </w:t>
+      </w:r>
+      <w:r>
+        <w:rPr>
+          <w:rFonts w:ascii="Arial" w:hAnsi="Arial" w:cs="Arial"/>
+          <w:i/>
+          <w:color w:val="000000" w:themeColor="text1"/>
+          <w:lang w:val="de-AT"/>
+        </w:rPr>
+        <w:t>HTTP</w:t>
+      </w:r>
+      <w:r>
+        <w:rPr>
+          <w:rFonts w:ascii="Arial" w:hAnsi="Arial" w:cs="Arial"/>
+          <w:color w:val="000000" w:themeColor="text1"/>
+          <w:lang w:val="de-AT"/>
+        </w:rPr>
+        <w:t xml:space="preserve"> Methoden </w:t>
+      </w:r>
+      <w:r>
+        <w:rPr>
+          <w:rFonts w:ascii="Arial" w:hAnsi="Arial" w:cs="Arial"/>
+          <w:i/>
+          <w:color w:val="000000" w:themeColor="text1"/>
+          <w:lang w:val="de-AT"/>
+        </w:rPr>
+        <w:t>JSON</w:t>
+      </w:r>
+      <w:r>
+        <w:rPr>
+          <w:rFonts w:ascii="Arial" w:hAnsi="Arial" w:cs="Arial"/>
+          <w:color w:val="000000" w:themeColor="text1"/>
+          <w:lang w:val="de-AT"/>
+        </w:rPr>
+        <w:t xml:space="preserve"> Objekte verschickt, welche der Server dann verwendet.</w:t>
+      </w:r>
     </w:p>
     <w:p>
       <w:pPr>
@@ -3553,7 +5282,7 @@
       <w:pPr>
         <w:pStyle w:val="Listenabsatz"/>
         <w:numPr>
-          <w:ilvl w:val="2"/>
+          <w:ilvl w:val="1"/>
           <w:numId w:val="8"/>
         </w:numPr>
         <w:spacing w:line="276" w:lineRule="auto"/>
@@ -3565,6 +5294,16 @@
           <w:lang w:val="de-AT"/>
         </w:rPr>
       </w:pPr>
+      <w:r>
+        <w:rPr>
+          <w:rFonts w:ascii="Arial" w:hAnsi="Arial" w:cs="Arial"/>
+          <w:color w:val="000000" w:themeColor="text1"/>
+          <w:sz w:val="26"/>
+          <w:szCs w:val="26"/>
+          <w:lang w:val="de-AT"/>
+        </w:rPr>
+        <w:t>Datenformate</w:t>
+      </w:r>
     </w:p>
     <w:p>
       <w:pPr>
@@ -3590,65 +5329,8 @@
           <w:szCs w:val="26"/>
           <w:lang w:val="de-AT"/>
         </w:rPr>
-        <w:t>Datenformate</w:t>
-      </w:r>
-    </w:p>
-    <w:p>
-      <w:pPr>
-        <w:pStyle w:val="Listenabsatz"/>
-        <w:numPr>
-          <w:ilvl w:val="1"/>
-          <w:numId w:val="8"/>
-        </w:numPr>
-        <w:spacing w:line="276" w:lineRule="auto"/>
-        <w:rPr>
-          <w:rFonts w:ascii="Arial" w:hAnsi="Arial" w:cs="Arial"/>
-          <w:color w:val="000000" w:themeColor="text1"/>
-          <w:sz w:val="26"/>
-          <w:szCs w:val="26"/>
-          <w:lang w:val="de-AT"/>
-        </w:rPr>
-      </w:pPr>
-      <w:r>
-        <w:rPr>
-          <w:rFonts w:ascii="Arial" w:hAnsi="Arial" w:cs="Arial"/>
-          <w:color w:val="000000" w:themeColor="text1"/>
-          <w:sz w:val="26"/>
-          <w:szCs w:val="26"/>
-          <w:lang w:val="de-AT"/>
-        </w:rPr>
         <w:t>Kodierungen</w:t>
       </w:r>
-    </w:p>
-    <w:p>
-      <w:pPr>
-        <w:spacing w:line="276" w:lineRule="auto"/>
-        <w:rPr>
-          <w:rFonts w:ascii="Arial" w:hAnsi="Arial" w:cs="Arial"/>
-          <w:color w:val="000000" w:themeColor="text1"/>
-          <w:lang w:val="de-AT"/>
-        </w:rPr>
-      </w:pPr>
-    </w:p>
-    <w:p>
-      <w:pPr>
-        <w:spacing w:line="276" w:lineRule="auto"/>
-        <w:rPr>
-          <w:rFonts w:ascii="Arial" w:hAnsi="Arial" w:cs="Arial"/>
-          <w:color w:val="000000" w:themeColor="text1"/>
-          <w:lang w:val="de-AT"/>
-        </w:rPr>
-      </w:pPr>
-    </w:p>
-    <w:p>
-      <w:pPr>
-        <w:spacing w:line="276" w:lineRule="auto"/>
-        <w:rPr>
-          <w:rFonts w:ascii="Arial" w:hAnsi="Arial" w:cs="Arial"/>
-          <w:color w:val="000000" w:themeColor="text1"/>
-          <w:lang w:val="de-AT"/>
-        </w:rPr>
-      </w:pPr>
     </w:p>
     <w:p>
       <w:pPr>
@@ -3663,7 +5345,7 @@
           <w:lang w:val="de-AT"/>
         </w:rPr>
       </w:pPr>
-      <w:bookmarkStart w:id="8" w:name="_Toc466723120"/>
+      <w:bookmarkStart w:id="12" w:name="_Toc466831870"/>
       <w:r>
         <w:rPr>
           <w:rFonts w:ascii="Arial" w:hAnsi="Arial" w:cs="Arial"/>
@@ -3672,7 +5354,7 @@
         </w:rPr>
         <w:t>Benutzersicht</w:t>
       </w:r>
-      <w:bookmarkEnd w:id="8"/>
+      <w:bookmarkEnd w:id="12"/>
     </w:p>
     <w:p>
       <w:pPr>
@@ -3687,12 +5369,181 @@
     <w:p>
       <w:pPr>
         <w:spacing w:line="276" w:lineRule="auto"/>
-        <w:rPr>
-          <w:rFonts w:ascii="Arial" w:hAnsi="Arial" w:cs="Arial"/>
-          <w:color w:val="000000" w:themeColor="text1"/>
-          <w:lang w:val="de-AT"/>
-        </w:rPr>
-      </w:pPr>
+        <w:jc w:val="both"/>
+        <w:rPr>
+          <w:rFonts w:ascii="Arial" w:hAnsi="Arial" w:cs="Arial"/>
+          <w:color w:val="000000" w:themeColor="text1"/>
+          <w:lang w:val="de-AT"/>
+        </w:rPr>
+      </w:pPr>
+      <w:r>
+        <w:rPr>
+          <w:rFonts w:ascii="Arial" w:hAnsi="Arial" w:cs="Arial"/>
+          <w:color w:val="000000" w:themeColor="text1"/>
+          <w:lang w:val="de-AT"/>
+        </w:rPr>
+        <w:t xml:space="preserve">Grundlage der Interaktion des Benutzers mit dem Blog-Service ist die Browser-Oberfläche. Der Benutzer wird aufgefordert sich entweder einzuloggen oder bei Nichtbestehen eines Accounts sich zu registrieren. Nach gelungenem </w:t>
+      </w:r>
+      <w:r>
+        <w:rPr>
+          <w:rFonts w:ascii="Arial" w:hAnsi="Arial" w:cs="Arial"/>
+          <w:color w:val="000000" w:themeColor="text1"/>
+          <w:lang w:val="de-AT"/>
+        </w:rPr>
+        <w:t>Einloggen</w:t>
+      </w:r>
+      <w:r>
+        <w:rPr>
+          <w:rFonts w:ascii="Arial" w:hAnsi="Arial" w:cs="Arial"/>
+          <w:color w:val="000000" w:themeColor="text1"/>
+          <w:lang w:val="de-AT"/>
+        </w:rPr>
+        <w:t xml:space="preserve"> kann der Benutzer </w:t>
+      </w:r>
+      <w:r>
+        <w:rPr>
+          <w:rFonts w:ascii="Arial" w:hAnsi="Arial" w:cs="Arial"/>
+          <w:color w:val="000000" w:themeColor="text1"/>
+          <w:lang w:val="de-AT"/>
+        </w:rPr>
+        <w:t>einen Eintrag absetzen. Des Weiteren kann er eine Gruppe zu einem bestimmten Thema kreieren</w:t>
+      </w:r>
+      <w:r>
+        <w:rPr>
+          <w:rFonts w:ascii="Arial" w:hAnsi="Arial" w:cs="Arial"/>
+          <w:color w:val="000000" w:themeColor="text1"/>
+          <w:lang w:val="de-AT"/>
+        </w:rPr>
+        <w:t xml:space="preserve"> und ihre Mitglieder mittels der Befehle „Add </w:t>
+      </w:r>
+      <w:proofErr w:type="spellStart"/>
+      <w:r>
+        <w:rPr>
+          <w:rFonts w:ascii="Arial" w:hAnsi="Arial" w:cs="Arial"/>
+          <w:color w:val="000000" w:themeColor="text1"/>
+          <w:lang w:val="de-AT"/>
+        </w:rPr>
+        <w:t>member</w:t>
+      </w:r>
+      <w:proofErr w:type="spellEnd"/>
+      <w:r>
+        <w:rPr>
+          <w:rFonts w:ascii="Arial" w:hAnsi="Arial" w:cs="Arial"/>
+          <w:color w:val="000000" w:themeColor="text1"/>
+          <w:lang w:val="de-AT"/>
+        </w:rPr>
+        <w:t xml:space="preserve">“ (Mitglied hinzufügen) und „Delete </w:t>
+      </w:r>
+      <w:proofErr w:type="spellStart"/>
+      <w:r>
+        <w:rPr>
+          <w:rFonts w:ascii="Arial" w:hAnsi="Arial" w:cs="Arial"/>
+          <w:color w:val="000000" w:themeColor="text1"/>
+          <w:lang w:val="de-AT"/>
+        </w:rPr>
+        <w:t>member</w:t>
+      </w:r>
+      <w:proofErr w:type="spellEnd"/>
+      <w:r>
+        <w:rPr>
+          <w:rFonts w:ascii="Arial" w:hAnsi="Arial" w:cs="Arial"/>
+          <w:color w:val="000000" w:themeColor="text1"/>
+          <w:lang w:val="de-AT"/>
+        </w:rPr>
+        <w:t>“ (Mitglied löschen) verwalten</w:t>
+      </w:r>
+      <w:r>
+        <w:rPr>
+          <w:rFonts w:ascii="Arial" w:hAnsi="Arial" w:cs="Arial"/>
+          <w:color w:val="000000" w:themeColor="text1"/>
+          <w:lang w:val="de-AT"/>
+        </w:rPr>
+        <w:t>. Er kann auch bereits bestehende Einträge einsehen, sie kommentieren und mittels „</w:t>
+      </w:r>
+      <w:proofErr w:type="spellStart"/>
+      <w:r>
+        <w:rPr>
+          <w:rFonts w:ascii="Arial" w:hAnsi="Arial" w:cs="Arial"/>
+          <w:color w:val="000000" w:themeColor="text1"/>
+          <w:lang w:val="de-AT"/>
+        </w:rPr>
+        <w:t>Like</w:t>
+      </w:r>
+      <w:proofErr w:type="spellEnd"/>
+      <w:r>
+        <w:rPr>
+          <w:rFonts w:ascii="Arial" w:hAnsi="Arial" w:cs="Arial"/>
+          <w:color w:val="000000" w:themeColor="text1"/>
+          <w:lang w:val="de-AT"/>
+        </w:rPr>
+        <w:t>“</w:t>
+      </w:r>
+      <w:r>
+        <w:rPr>
+          <w:rFonts w:ascii="Arial" w:hAnsi="Arial" w:cs="Arial"/>
+          <w:color w:val="000000" w:themeColor="text1"/>
+          <w:lang w:val="de-AT"/>
+        </w:rPr>
+        <w:t xml:space="preserve"> </w:t>
+      </w:r>
+      <w:r>
+        <w:rPr>
+          <w:rFonts w:ascii="Arial" w:hAnsi="Arial" w:cs="Arial"/>
+          <w:color w:val="000000" w:themeColor="text1"/>
+          <w:lang w:val="de-AT"/>
+        </w:rPr>
+        <w:t>(</w:t>
+      </w:r>
+      <w:r>
+        <w:rPr>
+          <w:rFonts w:ascii="Arial" w:hAnsi="Arial" w:cs="Arial"/>
+          <w:i/>
+          <w:color w:val="000000" w:themeColor="text1"/>
+          <w:lang w:val="de-AT"/>
+        </w:rPr>
+        <w:t>Gefällt mir</w:t>
+      </w:r>
+      <w:r>
+        <w:rPr>
+          <w:rFonts w:ascii="Arial" w:hAnsi="Arial" w:cs="Arial"/>
+          <w:i/>
+          <w:color w:val="000000" w:themeColor="text1"/>
+          <w:lang w:val="de-AT"/>
+        </w:rPr>
+        <w:t>)</w:t>
+      </w:r>
+      <w:r>
+        <w:rPr>
+          <w:rFonts w:ascii="Arial" w:hAnsi="Arial" w:cs="Arial"/>
+          <w:color w:val="000000" w:themeColor="text1"/>
+          <w:lang w:val="de-AT"/>
+        </w:rPr>
+        <w:t xml:space="preserve"> seine Zustimmung ausdrücken. Bei allen </w:t>
+      </w:r>
+      <w:r>
+        <w:rPr>
+          <w:rFonts w:ascii="Arial" w:hAnsi="Arial" w:cs="Arial"/>
+          <w:color w:val="000000" w:themeColor="text1"/>
+          <w:lang w:val="de-AT"/>
+        </w:rPr>
+        <w:t>abgesendeten Einträgen</w:t>
+      </w:r>
+      <w:r>
+        <w:rPr>
+          <w:rFonts w:ascii="Arial" w:hAnsi="Arial" w:cs="Arial"/>
+          <w:color w:val="000000" w:themeColor="text1"/>
+          <w:lang w:val="de-AT"/>
+        </w:rPr>
+        <w:t xml:space="preserve"> werden Autor und Datum </w:t>
+      </w:r>
+      <w:r>
+        <w:rPr>
+          <w:rFonts w:ascii="Arial" w:hAnsi="Arial" w:cs="Arial"/>
+          <w:color w:val="000000" w:themeColor="text1"/>
+          <w:lang w:val="de-AT"/>
+        </w:rPr>
+        <w:t>erfasst und angezeigt.</w:t>
+      </w:r>
     </w:p>
     <w:p>
       <w:pPr>
@@ -3703,127 +5554,6 @@
           <w:lang w:val="de-AT"/>
         </w:rPr>
       </w:pPr>
-    </w:p>
-    <w:p>
-      <w:pPr>
-        <w:spacing w:line="276" w:lineRule="auto"/>
-        <w:rPr>
-          <w:rFonts w:ascii="Arial" w:hAnsi="Arial" w:cs="Arial"/>
-          <w:color w:val="000000" w:themeColor="text1"/>
-          <w:lang w:val="de-AT"/>
-        </w:rPr>
-      </w:pPr>
-    </w:p>
-    <w:p>
-      <w:pPr>
-        <w:spacing w:line="276" w:lineRule="auto"/>
-        <w:rPr>
-          <w:rFonts w:ascii="Arial" w:hAnsi="Arial" w:cs="Arial"/>
-          <w:color w:val="000000" w:themeColor="text1"/>
-          <w:lang w:val="de-AT"/>
-        </w:rPr>
-      </w:pPr>
-    </w:p>
-    <w:p>
-      <w:pPr>
-        <w:pStyle w:val="berschrift1"/>
-        <w:numPr>
-          <w:ilvl w:val="0"/>
-          <w:numId w:val="8"/>
-        </w:numPr>
-        <w:rPr>
-          <w:rFonts w:ascii="Arial" w:hAnsi="Arial" w:cs="Arial"/>
-          <w:color w:val="000000" w:themeColor="text1"/>
-          <w:lang w:val="de-AT"/>
-        </w:rPr>
-      </w:pPr>
-      <w:bookmarkStart w:id="9" w:name="_Toc466723121"/>
-      <w:r>
-        <w:rPr>
-          <w:rFonts w:ascii="Arial" w:hAnsi="Arial" w:cs="Arial"/>
-          <w:color w:val="000000" w:themeColor="text1"/>
-          <w:lang w:val="de-AT"/>
-        </w:rPr>
-        <w:t>Resümee</w:t>
-      </w:r>
-      <w:bookmarkEnd w:id="9"/>
-    </w:p>
-    <w:p>
-      <w:pPr>
-        <w:spacing w:line="276" w:lineRule="auto"/>
-        <w:rPr>
-          <w:rFonts w:ascii="Arial" w:hAnsi="Arial" w:cs="Arial"/>
-          <w:color w:val="000000" w:themeColor="text1"/>
-          <w:lang w:val="de-AT"/>
-        </w:rPr>
-      </w:pPr>
-    </w:p>
-    <w:p>
-      <w:pPr>
-        <w:spacing w:line="276" w:lineRule="auto"/>
-        <w:rPr>
-          <w:rFonts w:ascii="Arial" w:hAnsi="Arial" w:cs="Arial"/>
-          <w:color w:val="000000" w:themeColor="text1"/>
-          <w:lang w:val="de-AT"/>
-        </w:rPr>
-      </w:pPr>
-    </w:p>
-    <w:p>
-      <w:pPr>
-        <w:spacing w:line="276" w:lineRule="auto"/>
-        <w:rPr>
-          <w:rFonts w:ascii="Arial" w:hAnsi="Arial" w:cs="Arial"/>
-          <w:color w:val="000000" w:themeColor="text1"/>
-          <w:lang w:val="de-AT"/>
-        </w:rPr>
-      </w:pPr>
-    </w:p>
-    <w:p>
-      <w:pPr>
-        <w:pStyle w:val="Default"/>
-        <w:ind w:left="720"/>
-        <w:rPr>
-          <w:rFonts w:ascii="Arial" w:hAnsi="Arial" w:cs="Arial"/>
-          <w:color w:val="000000" w:themeColor="text1"/>
-          <w:sz w:val="23"/>
-          <w:szCs w:val="23"/>
-        </w:rPr>
-      </w:pPr>
-      <w:r>
-        <w:rPr>
-          <w:rFonts w:ascii="Arial" w:hAnsi="Arial" w:cs="Arial"/>
-          <w:color w:val="000000" w:themeColor="text1"/>
-        </w:rPr>
-        <w:t xml:space="preserve">// </w:t>
-      </w:r>
-      <w:r>
-        <w:rPr>
-          <w:rFonts w:ascii="Arial" w:hAnsi="Arial" w:cs="Arial"/>
-          <w:color w:val="000000" w:themeColor="text1"/>
-          <w:sz w:val="23"/>
-          <w:szCs w:val="23"/>
-        </w:rPr>
-        <w:t>Dokumentieren Sie Ihre Lösung aus Benutzer- und Implementierungssicht. Diskutieren Sie</w:t>
-      </w:r>
-    </w:p>
-    <w:p>
-      <w:pPr>
-        <w:pStyle w:val="Default"/>
-        <w:ind w:left="720"/>
-        <w:rPr>
-          <w:rFonts w:ascii="Arial" w:hAnsi="Arial" w:cs="Arial"/>
-          <w:color w:val="000000" w:themeColor="text1"/>
-        </w:rPr>
-      </w:pPr>
-      <w:r>
-        <w:rPr>
-          <w:rFonts w:ascii="Arial" w:hAnsi="Arial" w:cs="Arial"/>
-          <w:color w:val="000000" w:themeColor="text1"/>
-          <w:sz w:val="23"/>
-          <w:szCs w:val="23"/>
-        </w:rPr>
-        <w:t>// dabei auch verwendete Protokolle, Datenformate und Kodierungen.</w:t>
-      </w:r>
     </w:p>
     <w:p>
       <w:pPr>
@@ -3848,6 +5578,92 @@
 <file path=word/numbering.xml><?xml version="1.0" encoding="utf-8"?>
 <w:numbering xmlns:ve="http://schemas.openxmlformats.org/markup-compatibility/2006" xmlns:o="urn:schemas-microsoft-com:office:office" xmlns:r="http://schemas.openxmlformats.org/officeDocument/2006/relationships" xmlns:m="http://schemas.openxmlformats.org/officeDocument/2006/math" xmlns:v="urn:schemas-microsoft-com:vml" xmlns:wp="http://schemas.openxmlformats.org/drawingml/2006/wordprocessingDrawing" xmlns:w10="urn:schemas-microsoft-com:office:word" xmlns:w="http://schemas.openxmlformats.org/wordprocessingml/2006/main" xmlns:wne="http://schemas.microsoft.com/office/word/2006/wordml">
   <w:abstractNum w:abstractNumId="0">
+    <w:nsid w:val="1D3B045B"/>
+    <w:multiLevelType w:val="hybridMultilevel"/>
+    <w:tmpl w:val="9FCCC798"/>
+    <w:lvl w:ilvl="0" w:tplc="0C07000F">
+      <w:start w:val="1"/>
+      <w:numFmt w:val="decimal"/>
+      <w:lvlText w:val="%1."/>
+      <w:lvlJc w:val="left"/>
+      <w:pPr>
+        <w:ind w:left="1800" w:hanging="360"/>
+      </w:pPr>
+    </w:lvl>
+    <w:lvl w:ilvl="1" w:tplc="0C070019" w:tentative="1">
+      <w:start w:val="1"/>
+      <w:numFmt w:val="lowerLetter"/>
+      <w:lvlText w:val="%2."/>
+      <w:lvlJc w:val="left"/>
+      <w:pPr>
+        <w:ind w:left="2520" w:hanging="360"/>
+      </w:pPr>
+    </w:lvl>
+    <w:lvl w:ilvl="2" w:tplc="0C07001B" w:tentative="1">
+      <w:start w:val="1"/>
+      <w:numFmt w:val="lowerRoman"/>
+      <w:lvlText w:val="%3."/>
+      <w:lvlJc w:val="right"/>
+      <w:pPr>
+        <w:ind w:left="3240" w:hanging="180"/>
+      </w:pPr>
+    </w:lvl>
+    <w:lvl w:ilvl="3" w:tplc="0C07000F" w:tentative="1">
+      <w:start w:val="1"/>
+      <w:numFmt w:val="decimal"/>
+      <w:lvlText w:val="%4."/>
+      <w:lvlJc w:val="left"/>
+      <w:pPr>
+        <w:ind w:left="3960" w:hanging="360"/>
+      </w:pPr>
+    </w:lvl>
+    <w:lvl w:ilvl="4" w:tplc="0C070019" w:tentative="1">
+      <w:start w:val="1"/>
+      <w:numFmt w:val="lowerLetter"/>
+      <w:lvlText w:val="%5."/>
+      <w:lvlJc w:val="left"/>
+      <w:pPr>
+        <w:ind w:left="4680" w:hanging="360"/>
+      </w:pPr>
+    </w:lvl>
+    <w:lvl w:ilvl="5" w:tplc="0C07001B" w:tentative="1">
+      <w:start w:val="1"/>
+      <w:numFmt w:val="lowerRoman"/>
+      <w:lvlText w:val="%6."/>
+      <w:lvlJc w:val="right"/>
+      <w:pPr>
+        <w:ind w:left="5400" w:hanging="180"/>
+      </w:pPr>
+    </w:lvl>
+    <w:lvl w:ilvl="6" w:tplc="0C07000F" w:tentative="1">
+      <w:start w:val="1"/>
+      <w:numFmt w:val="decimal"/>
+      <w:lvlText w:val="%7."/>
+      <w:lvlJc w:val="left"/>
+      <w:pPr>
+        <w:ind w:left="6120" w:hanging="360"/>
+      </w:pPr>
+    </w:lvl>
+    <w:lvl w:ilvl="7" w:tplc="0C070019" w:tentative="1">
+      <w:start w:val="1"/>
+      <w:numFmt w:val="lowerLetter"/>
+      <w:lvlText w:val="%8."/>
+      <w:lvlJc w:val="left"/>
+      <w:pPr>
+        <w:ind w:left="6840" w:hanging="360"/>
+      </w:pPr>
+    </w:lvl>
+    <w:lvl w:ilvl="8" w:tplc="0C07001B" w:tentative="1">
+      <w:start w:val="1"/>
+      <w:numFmt w:val="lowerRoman"/>
+      <w:lvlText w:val="%9."/>
+      <w:lvlJc w:val="right"/>
+      <w:pPr>
+        <w:ind w:left="7560" w:hanging="180"/>
+      </w:pPr>
+    </w:lvl>
+  </w:abstractNum>
+  <w:abstractNum w:abstractNumId="1">
     <w:nsid w:val="270E7B35"/>
     <w:multiLevelType w:val="multilevel"/>
     <w:tmpl w:val="DC0EC2CA"/>
@@ -3965,7 +5781,7 @@
       </w:rPr>
     </w:lvl>
   </w:abstractNum>
-  <w:abstractNum w:abstractNumId="1">
+  <w:abstractNum w:abstractNumId="2">
     <w:nsid w:val="2E70411B"/>
     <w:multiLevelType w:val="multilevel"/>
     <w:tmpl w:val="0D8E3B7C"/>
@@ -4083,7 +5899,7 @@
       </w:rPr>
     </w:lvl>
   </w:abstractNum>
-  <w:abstractNum w:abstractNumId="2">
+  <w:abstractNum w:abstractNumId="3">
     <w:nsid w:val="4A7E75B5"/>
     <w:multiLevelType w:val="hybridMultilevel"/>
     <w:tmpl w:val="7BDC3BC0"/>
@@ -4196,7 +6012,7 @@
       </w:rPr>
     </w:lvl>
   </w:abstractNum>
-  <w:abstractNum w:abstractNumId="3">
+  <w:abstractNum w:abstractNumId="4">
     <w:nsid w:val="4DA61677"/>
     <w:multiLevelType w:val="multilevel"/>
     <w:tmpl w:val="0CEC17E2"/>
@@ -4317,7 +6133,120 @@
       </w:rPr>
     </w:lvl>
   </w:abstractNum>
-  <w:abstractNum w:abstractNumId="4">
+  <w:abstractNum w:abstractNumId="5">
+    <w:nsid w:val="57BA3B84"/>
+    <w:multiLevelType w:val="hybridMultilevel"/>
+    <w:tmpl w:val="DA9C0C34"/>
+    <w:lvl w:ilvl="0" w:tplc="0C070001">
+      <w:start w:val="1"/>
+      <w:numFmt w:val="bullet"/>
+      <w:lvlText w:val=""/>
+      <w:lvlJc w:val="left"/>
+      <w:pPr>
+        <w:ind w:left="1800" w:hanging="360"/>
+      </w:pPr>
+      <w:rPr>
+        <w:rFonts w:ascii="Symbol" w:hAnsi="Symbol" w:hint="default"/>
+      </w:rPr>
+    </w:lvl>
+    <w:lvl w:ilvl="1" w:tplc="0C070003" w:tentative="1">
+      <w:start w:val="1"/>
+      <w:numFmt w:val="bullet"/>
+      <w:lvlText w:val="o"/>
+      <w:lvlJc w:val="left"/>
+      <w:pPr>
+        <w:ind w:left="2520" w:hanging="360"/>
+      </w:pPr>
+      <w:rPr>
+        <w:rFonts w:ascii="Courier New" w:hAnsi="Courier New" w:cs="Courier New" w:hint="default"/>
+      </w:rPr>
+    </w:lvl>
+    <w:lvl w:ilvl="2" w:tplc="0C070005" w:tentative="1">
+      <w:start w:val="1"/>
+      <w:numFmt w:val="bullet"/>
+      <w:lvlText w:val=""/>
+      <w:lvlJc w:val="left"/>
+      <w:pPr>
+        <w:ind w:left="3240" w:hanging="360"/>
+      </w:pPr>
+      <w:rPr>
+        <w:rFonts w:ascii="Wingdings" w:hAnsi="Wingdings" w:hint="default"/>
+      </w:rPr>
+    </w:lvl>
+    <w:lvl w:ilvl="3" w:tplc="0C070001" w:tentative="1">
+      <w:start w:val="1"/>
+      <w:numFmt w:val="bullet"/>
+      <w:lvlText w:val=""/>
+      <w:lvlJc w:val="left"/>
+      <w:pPr>
+        <w:ind w:left="3960" w:hanging="360"/>
+      </w:pPr>
+      <w:rPr>
+        <w:rFonts w:ascii="Symbol" w:hAnsi="Symbol" w:hint="default"/>
+      </w:rPr>
+    </w:lvl>
+    <w:lvl w:ilvl="4" w:tplc="0C070003" w:tentative="1">
+      <w:start w:val="1"/>
+      <w:numFmt w:val="bullet"/>
+      <w:lvlText w:val="o"/>
+      <w:lvlJc w:val="left"/>
+      <w:pPr>
+        <w:ind w:left="4680" w:hanging="360"/>
+      </w:pPr>
+      <w:rPr>
+        <w:rFonts w:ascii="Courier New" w:hAnsi="Courier New" w:cs="Courier New" w:hint="default"/>
+      </w:rPr>
+    </w:lvl>
+    <w:lvl w:ilvl="5" w:tplc="0C070005" w:tentative="1">
+      <w:start w:val="1"/>
+      <w:numFmt w:val="bullet"/>
+      <w:lvlText w:val=""/>
+      <w:lvlJc w:val="left"/>
+      <w:pPr>
+        <w:ind w:left="5400" w:hanging="360"/>
+      </w:pPr>
+      <w:rPr>
+        <w:rFonts w:ascii="Wingdings" w:hAnsi="Wingdings" w:hint="default"/>
+      </w:rPr>
+    </w:lvl>
+    <w:lvl w:ilvl="6" w:tplc="0C070001" w:tentative="1">
+      <w:start w:val="1"/>
+      <w:numFmt w:val="bullet"/>
+      <w:lvlText w:val=""/>
+      <w:lvlJc w:val="left"/>
+      <w:pPr>
+        <w:ind w:left="6120" w:hanging="360"/>
+      </w:pPr>
+      <w:rPr>
+        <w:rFonts w:ascii="Symbol" w:hAnsi="Symbol" w:hint="default"/>
+      </w:rPr>
+    </w:lvl>
+    <w:lvl w:ilvl="7" w:tplc="0C070003" w:tentative="1">
+      <w:start w:val="1"/>
+      <w:numFmt w:val="bullet"/>
+      <w:lvlText w:val="o"/>
+      <w:lvlJc w:val="left"/>
+      <w:pPr>
+        <w:ind w:left="6840" w:hanging="360"/>
+      </w:pPr>
+      <w:rPr>
+        <w:rFonts w:ascii="Courier New" w:hAnsi="Courier New" w:cs="Courier New" w:hint="default"/>
+      </w:rPr>
+    </w:lvl>
+    <w:lvl w:ilvl="8" w:tplc="0C070005" w:tentative="1">
+      <w:start w:val="1"/>
+      <w:numFmt w:val="bullet"/>
+      <w:lvlText w:val=""/>
+      <w:lvlJc w:val="left"/>
+      <w:pPr>
+        <w:ind w:left="7560" w:hanging="360"/>
+      </w:pPr>
+      <w:rPr>
+        <w:rFonts w:ascii="Wingdings" w:hAnsi="Wingdings" w:hint="default"/>
+      </w:rPr>
+    </w:lvl>
+  </w:abstractNum>
+  <w:abstractNum w:abstractNumId="6">
     <w:nsid w:val="5FD77F88"/>
     <w:multiLevelType w:val="multilevel"/>
     <w:tmpl w:val="D448781E"/>
@@ -4430,7 +6359,7 @@
       </w:rPr>
     </w:lvl>
   </w:abstractNum>
-  <w:abstractNum w:abstractNumId="5">
+  <w:abstractNum w:abstractNumId="7">
     <w:nsid w:val="6BCE7D1D"/>
     <w:multiLevelType w:val="hybridMultilevel"/>
     <w:tmpl w:val="E8F457A2"/>
@@ -4543,7 +6472,7 @@
       </w:rPr>
     </w:lvl>
   </w:abstractNum>
-  <w:abstractNum w:abstractNumId="6">
+  <w:abstractNum w:abstractNumId="8">
     <w:nsid w:val="6E784F62"/>
     <w:multiLevelType w:val="multilevel"/>
     <w:tmpl w:val="0D8E3B7C"/>
@@ -4661,7 +6590,7 @@
       </w:rPr>
     </w:lvl>
   </w:abstractNum>
-  <w:abstractNum w:abstractNumId="7">
+  <w:abstractNum w:abstractNumId="9">
     <w:nsid w:val="7D255552"/>
     <w:multiLevelType w:val="hybridMultilevel"/>
     <w:tmpl w:val="1018AB5E"/>
@@ -4751,28 +6680,34 @@
     </w:lvl>
   </w:abstractNum>
   <w:num w:numId="1">
+    <w:abstractNumId w:val="9"/>
+  </w:num>
+  <w:num w:numId="2">
+    <w:abstractNumId w:val="6"/>
+  </w:num>
+  <w:num w:numId="3">
+    <w:abstractNumId w:val="3"/>
+  </w:num>
+  <w:num w:numId="4">
+    <w:abstractNumId w:val="1"/>
+  </w:num>
+  <w:num w:numId="5">
     <w:abstractNumId w:val="7"/>
   </w:num>
-  <w:num w:numId="2">
+  <w:num w:numId="6">
+    <w:abstractNumId w:val="2"/>
+  </w:num>
+  <w:num w:numId="7">
+    <w:abstractNumId w:val="8"/>
+  </w:num>
+  <w:num w:numId="8">
     <w:abstractNumId w:val="4"/>
   </w:num>
-  <w:num w:numId="3">
-    <w:abstractNumId w:val="2"/>
-  </w:num>
-  <w:num w:numId="4">
-    <w:abstractNumId w:val="0"/>
-  </w:num>
-  <w:num w:numId="5">
+  <w:num w:numId="9">
     <w:abstractNumId w:val="5"/>
   </w:num>
-  <w:num w:numId="6">
-    <w:abstractNumId w:val="1"/>
-  </w:num>
-  <w:num w:numId="7">
-    <w:abstractNumId w:val="6"/>
-  </w:num>
-  <w:num w:numId="8">
-    <w:abstractNumId w:val="3"/>
+  <w:num w:numId="10">
+    <w:abstractNumId w:val="0"/>
   </w:num>
 </w:numbering>
 </file>
@@ -5210,6 +7145,23 @@
       <w:ind w:left="440"/>
     </w:pPr>
   </w:style>
+  <w:style w:type="paragraph" w:styleId="StandardWeb">
+    <w:name w:val="Normal (Web)"/>
+    <w:basedOn w:val="Standard"/>
+    <w:uiPriority w:val="99"/>
+    <w:semiHidden/>
+    <w:unhideWhenUsed/>
+    <w:rsid w:val="00E65190"/>
+    <w:pPr>
+      <w:spacing w:before="100" w:beforeAutospacing="1" w:after="100" w:afterAutospacing="1"/>
+    </w:pPr>
+    <w:rPr>
+      <w:rFonts w:ascii="Times New Roman" w:eastAsia="Times New Roman" w:hAnsi="Times New Roman" w:cs="Times New Roman"/>
+      <w:sz w:val="24"/>
+      <w:szCs w:val="24"/>
+      <w:lang w:val="de-AT" w:eastAsia="de-AT"/>
+    </w:rPr>
+  </w:style>
 </w:styles>
 </file>
 
@@ -5501,7 +7453,7 @@
 </file>
 
 <file path=customXml/itemProps1.xml><?xml version="1.0" encoding="utf-8"?>
-<ds:datastoreItem xmlns:ds="http://schemas.openxmlformats.org/officeDocument/2006/customXml" ds:itemID="{7EC18FAC-CB4E-4C05-A76D-EB23E11A07A3}">
+<ds:datastoreItem xmlns:ds="http://schemas.openxmlformats.org/officeDocument/2006/customXml" ds:itemID="{95AA7CBE-B4E7-4572-8266-96D3FB9CC32F}">
   <ds:schemaRefs>
     <ds:schemaRef ds:uri="http://schemas.openxmlformats.org/officeDocument/2006/bibliography"/>
   </ds:schemaRefs>

</xml_diff>